<commit_message>
asignacion de checklist Estandares de programacion - Movil
</commit_message>
<xml_diff>
--- a/desarrollo/SBRVP/gestion/SBRVP_T_MOVIL.docx
+++ b/desarrollo/SBRVP/gestion/SBRVP_T_MOVIL.docx
@@ -126,8 +126,8 @@
         <w:gridCol w:w="177"/>
         <w:gridCol w:w="709"/>
         <w:gridCol w:w="710"/>
-        <w:gridCol w:w="689"/>
-        <w:gridCol w:w="303"/>
+        <w:gridCol w:w="688"/>
+        <w:gridCol w:w="304"/>
         <w:gridCol w:w="1984"/>
       </w:tblGrid>
       <w:tr>
@@ -194,8 +194,9 @@
               <w:spacing w:before="0" w:after="0"/>
               <w:rPr>
                 <w:rFonts w:ascii="apple-system;BlinkMacSystemFont;Segoe UI;Helvetica;Arial;sans-serif;Apple Color Emoji;Segoe UI Emoji" w:hAnsi="apple-system;BlinkMacSystemFont;Segoe UI;Helvetica;Arial;sans-serif;Apple Color Emoji;Segoe UI Emoji"/>
-                <w:b w:val="false"/>
-                <w:b/>
+                <w:b/>
+                <w:b/>
+                <w:i w:val="false"/>
                 <w:i w:val="false"/>
                 <w:caps w:val="false"/>
                 <w:smallCaps w:val="false"/>
@@ -221,7 +222,7 @@
         </w:tc>
         <w:tc>
           <w:tcPr>
-            <w:tcW w:w="2285" w:type="dxa"/>
+            <w:tcW w:w="2284" w:type="dxa"/>
             <w:gridSpan w:val="4"/>
             <w:tcBorders>
               <w:top w:val="single" w:sz="4" w:space="0" w:color="000000"/>
@@ -256,7 +257,7 @@
         </w:tc>
         <w:tc>
           <w:tcPr>
-            <w:tcW w:w="2287" w:type="dxa"/>
+            <w:tcW w:w="2288" w:type="dxa"/>
             <w:gridSpan w:val="2"/>
             <w:tcBorders>
               <w:top w:val="single" w:sz="4" w:space="0" w:color="000000"/>
@@ -370,7 +371,7 @@
         </w:tc>
         <w:tc>
           <w:tcPr>
-            <w:tcW w:w="2285" w:type="dxa"/>
+            <w:tcW w:w="2284" w:type="dxa"/>
             <w:gridSpan w:val="4"/>
             <w:tcBorders>
               <w:top w:val="single" w:sz="4" w:space="0" w:color="000000"/>
@@ -405,7 +406,7 @@
         </w:tc>
         <w:tc>
           <w:tcPr>
-            <w:tcW w:w="2287" w:type="dxa"/>
+            <w:tcW w:w="2288" w:type="dxa"/>
             <w:gridSpan w:val="2"/>
             <w:tcBorders>
               <w:top w:val="single" w:sz="4" w:space="0" w:color="000000"/>
@@ -3196,8 +3197,8 @@
         <w:gridCol w:w="177"/>
         <w:gridCol w:w="709"/>
         <w:gridCol w:w="710"/>
-        <w:gridCol w:w="689"/>
-        <w:gridCol w:w="303"/>
+        <w:gridCol w:w="688"/>
+        <w:gridCol w:w="304"/>
         <w:gridCol w:w="1984"/>
       </w:tblGrid>
       <w:tr>
@@ -3261,21 +3262,34 @@
               <w:pStyle w:val="Cuerpodetexto"/>
               <w:spacing w:before="0" w:after="0"/>
               <w:rPr>
-                <w:rFonts w:ascii="Garamond" w:hAnsi="Garamond"/>
-                <w:color w:val="000000"/>
-              </w:rPr>
-            </w:pPr>
-            <w:r>
-              <w:rPr>
-                <w:rFonts w:ascii="Garamond" w:hAnsi="Garamond"/>
-                <w:color w:val="000000"/>
-              </w:rPr>
-            </w:r>
-          </w:p>
-        </w:tc>
-        <w:tc>
-          <w:tcPr>
-            <w:tcW w:w="2285" w:type="dxa"/>
+                <w:rFonts w:ascii="apple-system;BlinkMacSystemFont;Segoe UI;Helvetica;Arial;sans-serif;Apple Color Emoji;Segoe UI Emoji" w:hAnsi="apple-system;BlinkMacSystemFont;Segoe UI;Helvetica;Arial;sans-serif;Apple Color Emoji;Segoe UI Emoji"/>
+                <w:b w:val="false"/>
+                <w:i w:val="false"/>
+                <w:caps w:val="false"/>
+                <w:smallCaps w:val="false"/>
+                <w:color w:val="24292E"/>
+                <w:spacing w:val="0"/>
+                <w:sz w:val="24"/>
+              </w:rPr>
+            </w:pPr>
+            <w:r>
+              <w:rPr>
+                <w:rFonts w:ascii="apple-system;BlinkMacSystemFont;Segoe UI;Helvetica;Arial;sans-serif;Apple Color Emoji;Segoe UI Emoji" w:hAnsi="apple-system;BlinkMacSystemFont;Segoe UI;Helvetica;Arial;sans-serif;Apple Color Emoji;Segoe UI Emoji"/>
+                <w:b w:val="false"/>
+                <w:i w:val="false"/>
+                <w:caps w:val="false"/>
+                <w:smallCaps w:val="false"/>
+                <w:color w:val="24292E"/>
+                <w:spacing w:val="0"/>
+                <w:sz w:val="24"/>
+              </w:rPr>
+              <w:t>Arce Alcántara Juan Alonso</w:t>
+            </w:r>
+          </w:p>
+        </w:tc>
+        <w:tc>
+          <w:tcPr>
+            <w:tcW w:w="2284" w:type="dxa"/>
             <w:gridSpan w:val="4"/>
             <w:tcBorders>
               <w:top w:val="single" w:sz="4" w:space="0" w:color="000000"/>
@@ -3308,7 +3322,7 @@
         </w:tc>
         <w:tc>
           <w:tcPr>
-            <w:tcW w:w="2287" w:type="dxa"/>
+            <w:tcW w:w="2288" w:type="dxa"/>
             <w:gridSpan w:val="2"/>
             <w:tcBorders>
               <w:top w:val="single" w:sz="4" w:space="0" w:color="000000"/>
@@ -3419,7 +3433,7 @@
         </w:tc>
         <w:tc>
           <w:tcPr>
-            <w:tcW w:w="2285" w:type="dxa"/>
+            <w:tcW w:w="2284" w:type="dxa"/>
             <w:gridSpan w:val="4"/>
             <w:tcBorders>
               <w:top w:val="single" w:sz="4" w:space="0" w:color="000000"/>
@@ -3454,7 +3468,7 @@
         </w:tc>
         <w:tc>
           <w:tcPr>
-            <w:tcW w:w="2287" w:type="dxa"/>
+            <w:tcW w:w="2288" w:type="dxa"/>
             <w:gridSpan w:val="2"/>
             <w:tcBorders>
               <w:top w:val="single" w:sz="4" w:space="0" w:color="000000"/>
@@ -6085,8 +6099,8 @@
         <w:gridCol w:w="177"/>
         <w:gridCol w:w="709"/>
         <w:gridCol w:w="710"/>
-        <w:gridCol w:w="689"/>
-        <w:gridCol w:w="303"/>
+        <w:gridCol w:w="688"/>
+        <w:gridCol w:w="304"/>
         <w:gridCol w:w="1984"/>
       </w:tblGrid>
       <w:tr>
@@ -6164,7 +6178,7 @@
         </w:tc>
         <w:tc>
           <w:tcPr>
-            <w:tcW w:w="2285" w:type="dxa"/>
+            <w:tcW w:w="2284" w:type="dxa"/>
             <w:gridSpan w:val="4"/>
             <w:tcBorders>
               <w:top w:val="single" w:sz="4" w:space="0" w:color="000000"/>
@@ -6197,7 +6211,7 @@
         </w:tc>
         <w:tc>
           <w:tcPr>
-            <w:tcW w:w="2287" w:type="dxa"/>
+            <w:tcW w:w="2288" w:type="dxa"/>
             <w:gridSpan w:val="2"/>
             <w:tcBorders>
               <w:top w:val="single" w:sz="4" w:space="0" w:color="000000"/>
@@ -6308,7 +6322,7 @@
         </w:tc>
         <w:tc>
           <w:tcPr>
-            <w:tcW w:w="2285" w:type="dxa"/>
+            <w:tcW w:w="2284" w:type="dxa"/>
             <w:gridSpan w:val="4"/>
             <w:tcBorders>
               <w:top w:val="single" w:sz="4" w:space="0" w:color="000000"/>
@@ -6343,7 +6357,7 @@
         </w:tc>
         <w:tc>
           <w:tcPr>
-            <w:tcW w:w="2287" w:type="dxa"/>
+            <w:tcW w:w="2288" w:type="dxa"/>
             <w:gridSpan w:val="2"/>
             <w:tcBorders>
               <w:top w:val="single" w:sz="4" w:space="0" w:color="000000"/>

</xml_diff>

<commit_message>
asignacion de checklist inspeccion de codigo - Movil
</commit_message>
<xml_diff>
--- a/desarrollo/SBRVP/gestion/SBRVP_T_MOVIL.docx
+++ b/desarrollo/SBRVP/gestion/SBRVP_T_MOVIL.docx
@@ -121,14 +121,15 @@
         <w:tblLook w:noVBand="0" w:val="0000" w:noHBand="0" w:lastColumn="0" w:firstColumn="0" w:lastRow="0" w:firstRow="0"/>
       </w:tblPr>
       <w:tblGrid>
-        <w:gridCol w:w="2284"/>
+        <w:gridCol w:w="2283"/>
         <w:gridCol w:w="2286"/>
-        <w:gridCol w:w="177"/>
+        <w:gridCol w:w="1"/>
+        <w:gridCol w:w="176"/>
         <w:gridCol w:w="709"/>
         <w:gridCol w:w="710"/>
-        <w:gridCol w:w="688"/>
-        <w:gridCol w:w="304"/>
-        <w:gridCol w:w="1984"/>
+        <w:gridCol w:w="687"/>
+        <w:gridCol w:w="305"/>
+        <w:gridCol w:w="1985"/>
       </w:tblGrid>
       <w:tr>
         <w:trPr>
@@ -136,7 +137,7 @@
         </w:trPr>
         <w:tc>
           <w:tcPr>
-            <w:tcW w:w="2284" w:type="dxa"/>
+            <w:tcW w:w="2283" w:type="dxa"/>
             <w:tcBorders>
               <w:top w:val="single" w:sz="4" w:space="0" w:color="000000"/>
               <w:left w:val="single" w:sz="4" w:space="0" w:color="000000"/>
@@ -222,8 +223,8 @@
         </w:tc>
         <w:tc>
           <w:tcPr>
-            <w:tcW w:w="2284" w:type="dxa"/>
-            <w:gridSpan w:val="4"/>
+            <w:tcW w:w="2283" w:type="dxa"/>
+            <w:gridSpan w:val="5"/>
             <w:tcBorders>
               <w:top w:val="single" w:sz="4" w:space="0" w:color="000000"/>
               <w:left w:val="single" w:sz="4" w:space="0" w:color="000000"/>
@@ -257,7 +258,7 @@
         </w:tc>
         <w:tc>
           <w:tcPr>
-            <w:tcW w:w="2288" w:type="dxa"/>
+            <w:tcW w:w="2290" w:type="dxa"/>
             <w:gridSpan w:val="2"/>
             <w:tcBorders>
               <w:top w:val="single" w:sz="4" w:space="0" w:color="000000"/>
@@ -296,7 +297,7 @@
         </w:trPr>
         <w:tc>
           <w:tcPr>
-            <w:tcW w:w="2284" w:type="dxa"/>
+            <w:tcW w:w="2283" w:type="dxa"/>
             <w:tcBorders>
               <w:top w:val="single" w:sz="4" w:space="0" w:color="000000"/>
               <w:left w:val="single" w:sz="4" w:space="0" w:color="000000"/>
@@ -371,8 +372,8 @@
         </w:tc>
         <w:tc>
           <w:tcPr>
-            <w:tcW w:w="2284" w:type="dxa"/>
-            <w:gridSpan w:val="4"/>
+            <w:tcW w:w="2283" w:type="dxa"/>
+            <w:gridSpan w:val="5"/>
             <w:tcBorders>
               <w:top w:val="single" w:sz="4" w:space="0" w:color="000000"/>
               <w:left w:val="single" w:sz="4" w:space="0" w:color="000000"/>
@@ -406,7 +407,7 @@
         </w:tc>
         <w:tc>
           <w:tcPr>
-            <w:tcW w:w="2288" w:type="dxa"/>
+            <w:tcW w:w="2290" w:type="dxa"/>
             <w:gridSpan w:val="2"/>
             <w:tcBorders>
               <w:top w:val="single" w:sz="4" w:space="0" w:color="000000"/>
@@ -447,7 +448,7 @@
         <w:tc>
           <w:tcPr>
             <w:tcW w:w="4570" w:type="dxa"/>
-            <w:gridSpan w:val="2"/>
+            <w:gridSpan w:val="3"/>
             <w:tcBorders>
               <w:top w:val="single" w:sz="4" w:space="0" w:color="000000"/>
               <w:left w:val="single" w:sz="4" w:space="0" w:color="000000"/>
@@ -522,7 +523,7 @@
         <w:tc>
           <w:tcPr>
             <w:tcW w:w="4570" w:type="dxa"/>
-            <w:gridSpan w:val="2"/>
+            <w:gridSpan w:val="3"/>
             <w:tcBorders>
               <w:top w:val="single" w:sz="4" w:space="0" w:color="000000"/>
               <w:left w:val="single" w:sz="4" w:space="0" w:color="000000"/>
@@ -596,7 +597,7 @@
         <w:tc>
           <w:tcPr>
             <w:tcW w:w="9142" w:type="dxa"/>
-            <w:gridSpan w:val="8"/>
+            <w:gridSpan w:val="9"/>
             <w:tcBorders>
               <w:top w:val="single" w:sz="4" w:space="0" w:color="000000"/>
               <w:left w:val="single" w:sz="4" w:space="0" w:color="000000"/>
@@ -693,7 +694,7 @@
         <w:tc>
           <w:tcPr>
             <w:tcW w:w="9142" w:type="dxa"/>
-            <w:gridSpan w:val="8"/>
+            <w:gridSpan w:val="9"/>
             <w:tcBorders>
               <w:top w:val="single" w:sz="4" w:space="0" w:color="000000"/>
               <w:left w:val="single" w:sz="4" w:space="0" w:color="000000"/>
@@ -738,8 +739,8 @@
         <w:trPr/>
         <w:tc>
           <w:tcPr>
-            <w:tcW w:w="4747" w:type="dxa"/>
-            <w:gridSpan w:val="3"/>
+            <w:tcW w:w="4746" w:type="dxa"/>
+            <w:gridSpan w:val="4"/>
             <w:tcBorders>
               <w:top w:val="single" w:sz="4" w:space="0" w:color="000000"/>
               <w:left w:val="single" w:sz="4" w:space="0" w:color="000000"/>
@@ -892,7 +893,7 @@
         </w:tc>
         <w:tc>
           <w:tcPr>
-            <w:tcW w:w="1984" w:type="dxa"/>
+            <w:tcW w:w="1985" w:type="dxa"/>
             <w:tcBorders>
               <w:top w:val="single" w:sz="4" w:space="0" w:color="000000"/>
               <w:left w:val="single" w:sz="4" w:space="0" w:color="000000"/>
@@ -929,8 +930,8 @@
         <w:trPr/>
         <w:tc>
           <w:tcPr>
-            <w:tcW w:w="4747" w:type="dxa"/>
-            <w:gridSpan w:val="3"/>
+            <w:tcW w:w="4746" w:type="dxa"/>
+            <w:gridSpan w:val="4"/>
             <w:tcBorders>
               <w:top w:val="single" w:sz="4" w:space="0" w:color="000000"/>
               <w:left w:val="single" w:sz="4" w:space="0" w:color="000000"/>
@@ -1067,7 +1068,7 @@
         </w:tc>
         <w:tc>
           <w:tcPr>
-            <w:tcW w:w="1984" w:type="dxa"/>
+            <w:tcW w:w="1985" w:type="dxa"/>
             <w:tcBorders>
               <w:top w:val="single" w:sz="4" w:space="0" w:color="000000"/>
               <w:left w:val="single" w:sz="4" w:space="0" w:color="000000"/>
@@ -1100,8 +1101,8 @@
         <w:trPr/>
         <w:tc>
           <w:tcPr>
-            <w:tcW w:w="4747" w:type="dxa"/>
-            <w:gridSpan w:val="3"/>
+            <w:tcW w:w="4746" w:type="dxa"/>
+            <w:gridSpan w:val="4"/>
             <w:tcBorders>
               <w:top w:val="single" w:sz="4" w:space="0" w:color="000000"/>
               <w:left w:val="single" w:sz="4" w:space="0" w:color="000000"/>
@@ -1238,7 +1239,7 @@
         </w:tc>
         <w:tc>
           <w:tcPr>
-            <w:tcW w:w="1984" w:type="dxa"/>
+            <w:tcW w:w="1985" w:type="dxa"/>
             <w:tcBorders>
               <w:top w:val="single" w:sz="4" w:space="0" w:color="000000"/>
               <w:left w:val="single" w:sz="4" w:space="0" w:color="000000"/>
@@ -1271,8 +1272,8 @@
         <w:trPr/>
         <w:tc>
           <w:tcPr>
-            <w:tcW w:w="4747" w:type="dxa"/>
-            <w:gridSpan w:val="3"/>
+            <w:tcW w:w="4746" w:type="dxa"/>
+            <w:gridSpan w:val="4"/>
             <w:tcBorders>
               <w:top w:val="single" w:sz="4" w:space="0" w:color="000000"/>
               <w:left w:val="single" w:sz="4" w:space="0" w:color="000000"/>
@@ -1409,7 +1410,7 @@
         </w:tc>
         <w:tc>
           <w:tcPr>
-            <w:tcW w:w="1984" w:type="dxa"/>
+            <w:tcW w:w="1985" w:type="dxa"/>
             <w:tcBorders>
               <w:top w:val="single" w:sz="4" w:space="0" w:color="000000"/>
               <w:left w:val="single" w:sz="4" w:space="0" w:color="000000"/>
@@ -1442,8 +1443,8 @@
         <w:trPr/>
         <w:tc>
           <w:tcPr>
-            <w:tcW w:w="4747" w:type="dxa"/>
-            <w:gridSpan w:val="3"/>
+            <w:tcW w:w="4746" w:type="dxa"/>
+            <w:gridSpan w:val="4"/>
             <w:tcBorders>
               <w:top w:val="single" w:sz="4" w:space="0" w:color="000000"/>
               <w:left w:val="single" w:sz="4" w:space="0" w:color="000000"/>
@@ -1580,7 +1581,7 @@
         </w:tc>
         <w:tc>
           <w:tcPr>
-            <w:tcW w:w="1984" w:type="dxa"/>
+            <w:tcW w:w="1985" w:type="dxa"/>
             <w:tcBorders>
               <w:top w:val="single" w:sz="4" w:space="0" w:color="000000"/>
               <w:left w:val="single" w:sz="4" w:space="0" w:color="000000"/>
@@ -1613,8 +1614,8 @@
         <w:trPr/>
         <w:tc>
           <w:tcPr>
-            <w:tcW w:w="4747" w:type="dxa"/>
-            <w:gridSpan w:val="3"/>
+            <w:tcW w:w="4746" w:type="dxa"/>
+            <w:gridSpan w:val="4"/>
             <w:tcBorders>
               <w:top w:val="single" w:sz="4" w:space="0" w:color="000000"/>
               <w:left w:val="single" w:sz="4" w:space="0" w:color="000000"/>
@@ -1735,7 +1736,7 @@
         </w:tc>
         <w:tc>
           <w:tcPr>
-            <w:tcW w:w="1984" w:type="dxa"/>
+            <w:tcW w:w="1985" w:type="dxa"/>
             <w:tcBorders>
               <w:top w:val="single" w:sz="4" w:space="0" w:color="000000"/>
               <w:left w:val="single" w:sz="4" w:space="0" w:color="000000"/>
@@ -1768,8 +1769,8 @@
         <w:trPr/>
         <w:tc>
           <w:tcPr>
-            <w:tcW w:w="4747" w:type="dxa"/>
-            <w:gridSpan w:val="3"/>
+            <w:tcW w:w="4746" w:type="dxa"/>
+            <w:gridSpan w:val="4"/>
             <w:tcBorders>
               <w:top w:val="single" w:sz="4" w:space="0" w:color="000000"/>
               <w:left w:val="single" w:sz="4" w:space="0" w:color="000000"/>
@@ -1906,7 +1907,7 @@
         </w:tc>
         <w:tc>
           <w:tcPr>
-            <w:tcW w:w="1984" w:type="dxa"/>
+            <w:tcW w:w="1985" w:type="dxa"/>
             <w:tcBorders>
               <w:top w:val="single" w:sz="4" w:space="0" w:color="000000"/>
               <w:left w:val="single" w:sz="4" w:space="0" w:color="000000"/>
@@ -1939,8 +1940,8 @@
         <w:trPr/>
         <w:tc>
           <w:tcPr>
-            <w:tcW w:w="4747" w:type="dxa"/>
-            <w:gridSpan w:val="3"/>
+            <w:tcW w:w="4746" w:type="dxa"/>
+            <w:gridSpan w:val="4"/>
             <w:tcBorders>
               <w:top w:val="single" w:sz="4" w:space="0" w:color="000000"/>
               <w:left w:val="single" w:sz="4" w:space="0" w:color="000000"/>
@@ -2077,7 +2078,7 @@
         </w:tc>
         <w:tc>
           <w:tcPr>
-            <w:tcW w:w="1984" w:type="dxa"/>
+            <w:tcW w:w="1985" w:type="dxa"/>
             <w:tcBorders>
               <w:top w:val="single" w:sz="4" w:space="0" w:color="000000"/>
               <w:left w:val="single" w:sz="4" w:space="0" w:color="000000"/>
@@ -2110,8 +2111,8 @@
         <w:trPr/>
         <w:tc>
           <w:tcPr>
-            <w:tcW w:w="4747" w:type="dxa"/>
-            <w:gridSpan w:val="3"/>
+            <w:tcW w:w="4746" w:type="dxa"/>
+            <w:gridSpan w:val="4"/>
             <w:tcBorders>
               <w:top w:val="single" w:sz="4" w:space="0" w:color="000000"/>
               <w:left w:val="single" w:sz="4" w:space="0" w:color="000000"/>
@@ -2248,7 +2249,7 @@
         </w:tc>
         <w:tc>
           <w:tcPr>
-            <w:tcW w:w="1984" w:type="dxa"/>
+            <w:tcW w:w="1985" w:type="dxa"/>
             <w:tcBorders>
               <w:top w:val="single" w:sz="4" w:space="0" w:color="000000"/>
               <w:left w:val="single" w:sz="4" w:space="0" w:color="000000"/>
@@ -2281,8 +2282,8 @@
         <w:trPr/>
         <w:tc>
           <w:tcPr>
-            <w:tcW w:w="4747" w:type="dxa"/>
-            <w:gridSpan w:val="3"/>
+            <w:tcW w:w="4746" w:type="dxa"/>
+            <w:gridSpan w:val="4"/>
             <w:tcBorders>
               <w:top w:val="single" w:sz="4" w:space="0" w:color="000000"/>
               <w:left w:val="single" w:sz="4" w:space="0" w:color="000000"/>
@@ -2419,7 +2420,7 @@
         </w:tc>
         <w:tc>
           <w:tcPr>
-            <w:tcW w:w="1984" w:type="dxa"/>
+            <w:tcW w:w="1985" w:type="dxa"/>
             <w:tcBorders>
               <w:top w:val="single" w:sz="4" w:space="0" w:color="000000"/>
               <w:left w:val="single" w:sz="4" w:space="0" w:color="000000"/>
@@ -2452,8 +2453,8 @@
         <w:trPr/>
         <w:tc>
           <w:tcPr>
-            <w:tcW w:w="4747" w:type="dxa"/>
-            <w:gridSpan w:val="3"/>
+            <w:tcW w:w="4746" w:type="dxa"/>
+            <w:gridSpan w:val="4"/>
             <w:tcBorders>
               <w:top w:val="single" w:sz="4" w:space="0" w:color="000000"/>
               <w:left w:val="single" w:sz="4" w:space="0" w:color="000000"/>
@@ -2590,7 +2591,7 @@
         </w:tc>
         <w:tc>
           <w:tcPr>
-            <w:tcW w:w="1984" w:type="dxa"/>
+            <w:tcW w:w="1985" w:type="dxa"/>
             <w:tcBorders>
               <w:top w:val="single" w:sz="4" w:space="0" w:color="000000"/>
               <w:left w:val="single" w:sz="4" w:space="0" w:color="000000"/>
@@ -2623,8 +2624,8 @@
         <w:trPr/>
         <w:tc>
           <w:tcPr>
-            <w:tcW w:w="4747" w:type="dxa"/>
-            <w:gridSpan w:val="3"/>
+            <w:tcW w:w="4746" w:type="dxa"/>
+            <w:gridSpan w:val="4"/>
             <w:tcBorders>
               <w:top w:val="single" w:sz="4" w:space="0" w:color="000000"/>
               <w:left w:val="single" w:sz="4" w:space="0" w:color="000000"/>
@@ -2761,7 +2762,7 @@
         </w:tc>
         <w:tc>
           <w:tcPr>
-            <w:tcW w:w="1984" w:type="dxa"/>
+            <w:tcW w:w="1985" w:type="dxa"/>
             <w:tcBorders>
               <w:top w:val="single" w:sz="4" w:space="0" w:color="000000"/>
               <w:left w:val="single" w:sz="4" w:space="0" w:color="000000"/>
@@ -2795,7 +2796,7 @@
         <w:tc>
           <w:tcPr>
             <w:tcW w:w="9142" w:type="dxa"/>
-            <w:gridSpan w:val="8"/>
+            <w:gridSpan w:val="9"/>
             <w:tcBorders>
               <w:top w:val="single" w:sz="4" w:space="0" w:color="000000"/>
               <w:left w:val="single" w:sz="4" w:space="0" w:color="000000"/>
@@ -3040,7 +3041,7 @@
         <w:tc>
           <w:tcPr>
             <w:tcW w:w="9142" w:type="dxa"/>
-            <w:gridSpan w:val="8"/>
+            <w:gridSpan w:val="9"/>
             <w:tcBorders>
               <w:top w:val="single" w:sz="4" w:space="0" w:color="000000"/>
               <w:left w:val="single" w:sz="4" w:space="0" w:color="000000"/>
@@ -3192,14 +3193,15 @@
         <w:tblLook w:noVBand="0" w:val="0000" w:noHBand="0" w:lastColumn="0" w:firstColumn="0" w:lastRow="0" w:firstRow="0"/>
       </w:tblPr>
       <w:tblGrid>
-        <w:gridCol w:w="2284"/>
+        <w:gridCol w:w="2283"/>
         <w:gridCol w:w="2286"/>
-        <w:gridCol w:w="177"/>
+        <w:gridCol w:w="1"/>
+        <w:gridCol w:w="176"/>
         <w:gridCol w:w="709"/>
         <w:gridCol w:w="710"/>
-        <w:gridCol w:w="688"/>
-        <w:gridCol w:w="304"/>
-        <w:gridCol w:w="1984"/>
+        <w:gridCol w:w="687"/>
+        <w:gridCol w:w="305"/>
+        <w:gridCol w:w="1985"/>
       </w:tblGrid>
       <w:tr>
         <w:trPr>
@@ -3207,7 +3209,7 @@
         </w:trPr>
         <w:tc>
           <w:tcPr>
-            <w:tcW w:w="2284" w:type="dxa"/>
+            <w:tcW w:w="2283" w:type="dxa"/>
             <w:tcBorders>
               <w:top w:val="single" w:sz="4" w:space="0" w:color="000000"/>
               <w:left w:val="single" w:sz="4" w:space="0" w:color="000000"/>
@@ -3261,6 +3263,20 @@
             <w:pPr>
               <w:pStyle w:val="Cuerpodetexto"/>
               <w:spacing w:before="0" w:after="0"/>
+              <w:rPr>
+                <w:rFonts w:ascii="apple-system;BlinkMacSystemFont;Segoe UI;Helvetica;Arial;sans-serif;Apple Color Emoji;Segoe UI Emoji" w:hAnsi="apple-system;BlinkMacSystemFont;Segoe UI;Helvetica;Arial;sans-serif;Apple Color Emoji;Segoe UI Emoji"/>
+                <w:b w:val="false"/>
+                <w:b w:val="false"/>
+                <w:i w:val="false"/>
+                <w:i w:val="false"/>
+                <w:caps w:val="false"/>
+                <w:smallCaps w:val="false"/>
+                <w:color w:val="24292E"/>
+                <w:spacing w:val="0"/>
+                <w:sz w:val="24"/>
+              </w:rPr>
+            </w:pPr>
+            <w:r>
               <w:rPr>
                 <w:rFonts w:ascii="apple-system;BlinkMacSystemFont;Segoe UI;Helvetica;Arial;sans-serif;Apple Color Emoji;Segoe UI Emoji" w:hAnsi="apple-system;BlinkMacSystemFont;Segoe UI;Helvetica;Arial;sans-serif;Apple Color Emoji;Segoe UI Emoji"/>
                 <w:b w:val="false"/>
@@ -3271,26 +3287,14 @@
                 <w:spacing w:val="0"/>
                 <w:sz w:val="24"/>
               </w:rPr>
-            </w:pPr>
-            <w:r>
-              <w:rPr>
-                <w:rFonts w:ascii="apple-system;BlinkMacSystemFont;Segoe UI;Helvetica;Arial;sans-serif;Apple Color Emoji;Segoe UI Emoji" w:hAnsi="apple-system;BlinkMacSystemFont;Segoe UI;Helvetica;Arial;sans-serif;Apple Color Emoji;Segoe UI Emoji"/>
-                <w:b w:val="false"/>
-                <w:i w:val="false"/>
-                <w:caps w:val="false"/>
-                <w:smallCaps w:val="false"/>
-                <w:color w:val="24292E"/>
-                <w:spacing w:val="0"/>
-                <w:sz w:val="24"/>
-              </w:rPr>
               <w:t>Arce Alcántara Juan Alonso</w:t>
             </w:r>
           </w:p>
         </w:tc>
         <w:tc>
           <w:tcPr>
-            <w:tcW w:w="2284" w:type="dxa"/>
-            <w:gridSpan w:val="4"/>
+            <w:tcW w:w="2283" w:type="dxa"/>
+            <w:gridSpan w:val="5"/>
             <w:tcBorders>
               <w:top w:val="single" w:sz="4" w:space="0" w:color="000000"/>
               <w:left w:val="single" w:sz="4" w:space="0" w:color="000000"/>
@@ -3322,7 +3326,7 @@
         </w:tc>
         <w:tc>
           <w:tcPr>
-            <w:tcW w:w="2288" w:type="dxa"/>
+            <w:tcW w:w="2290" w:type="dxa"/>
             <w:gridSpan w:val="2"/>
             <w:tcBorders>
               <w:top w:val="single" w:sz="4" w:space="0" w:color="000000"/>
@@ -3358,7 +3362,7 @@
         </w:trPr>
         <w:tc>
           <w:tcPr>
-            <w:tcW w:w="2284" w:type="dxa"/>
+            <w:tcW w:w="2283" w:type="dxa"/>
             <w:tcBorders>
               <w:top w:val="single" w:sz="4" w:space="0" w:color="000000"/>
               <w:left w:val="single" w:sz="4" w:space="0" w:color="000000"/>
@@ -3433,8 +3437,8 @@
         </w:tc>
         <w:tc>
           <w:tcPr>
-            <w:tcW w:w="2284" w:type="dxa"/>
-            <w:gridSpan w:val="4"/>
+            <w:tcW w:w="2283" w:type="dxa"/>
+            <w:gridSpan w:val="5"/>
             <w:tcBorders>
               <w:top w:val="single" w:sz="4" w:space="0" w:color="000000"/>
               <w:left w:val="single" w:sz="4" w:space="0" w:color="000000"/>
@@ -3468,7 +3472,7 @@
         </w:tc>
         <w:tc>
           <w:tcPr>
-            <w:tcW w:w="2288" w:type="dxa"/>
+            <w:tcW w:w="2290" w:type="dxa"/>
             <w:gridSpan w:val="2"/>
             <w:tcBorders>
               <w:top w:val="single" w:sz="4" w:space="0" w:color="000000"/>
@@ -3509,7 +3513,7 @@
         <w:tc>
           <w:tcPr>
             <w:tcW w:w="4570" w:type="dxa"/>
-            <w:gridSpan w:val="2"/>
+            <w:gridSpan w:val="3"/>
             <w:tcBorders>
               <w:top w:val="single" w:sz="4" w:space="0" w:color="000000"/>
               <w:left w:val="single" w:sz="4" w:space="0" w:color="000000"/>
@@ -3584,7 +3588,7 @@
         <w:tc>
           <w:tcPr>
             <w:tcW w:w="9142" w:type="dxa"/>
-            <w:gridSpan w:val="8"/>
+            <w:gridSpan w:val="9"/>
             <w:tcBorders>
               <w:top w:val="single" w:sz="4" w:space="0" w:color="000000"/>
               <w:left w:val="single" w:sz="4" w:space="0" w:color="000000"/>
@@ -3719,7 +3723,7 @@
         <w:tc>
           <w:tcPr>
             <w:tcW w:w="9142" w:type="dxa"/>
-            <w:gridSpan w:val="8"/>
+            <w:gridSpan w:val="9"/>
             <w:tcBorders>
               <w:top w:val="single" w:sz="4" w:space="0" w:color="000000"/>
               <w:left w:val="single" w:sz="4" w:space="0" w:color="000000"/>
@@ -3755,8 +3759,8 @@
         <w:trPr/>
         <w:tc>
           <w:tcPr>
-            <w:tcW w:w="4747" w:type="dxa"/>
-            <w:gridSpan w:val="3"/>
+            <w:tcW w:w="4746" w:type="dxa"/>
+            <w:gridSpan w:val="4"/>
             <w:tcBorders>
               <w:top w:val="single" w:sz="4" w:space="0" w:color="000000"/>
               <w:left w:val="single" w:sz="4" w:space="0" w:color="000000"/>
@@ -3901,7 +3905,7 @@
         </w:tc>
         <w:tc>
           <w:tcPr>
-            <w:tcW w:w="1984" w:type="dxa"/>
+            <w:tcW w:w="1985" w:type="dxa"/>
             <w:tcBorders>
               <w:top w:val="single" w:sz="4" w:space="0" w:color="000000"/>
               <w:left w:val="single" w:sz="4" w:space="0" w:color="000000"/>
@@ -3939,7 +3943,7 @@
         <w:tc>
           <w:tcPr>
             <w:tcW w:w="9142" w:type="dxa"/>
-            <w:gridSpan w:val="8"/>
+            <w:gridSpan w:val="9"/>
             <w:tcBorders>
               <w:top w:val="single" w:sz="4" w:space="0" w:color="000000"/>
               <w:left w:val="single" w:sz="4" w:space="0" w:color="000000"/>
@@ -3976,8 +3980,8 @@
         <w:trPr/>
         <w:tc>
           <w:tcPr>
-            <w:tcW w:w="4747" w:type="dxa"/>
-            <w:gridSpan w:val="3"/>
+            <w:tcW w:w="4746" w:type="dxa"/>
+            <w:gridSpan w:val="4"/>
             <w:tcBorders>
               <w:top w:val="single" w:sz="4" w:space="0" w:color="000000"/>
               <w:left w:val="single" w:sz="4" w:space="0" w:color="000000"/>
@@ -4118,7 +4122,7 @@
         </w:tc>
         <w:tc>
           <w:tcPr>
-            <w:tcW w:w="1984" w:type="dxa"/>
+            <w:tcW w:w="1985" w:type="dxa"/>
             <w:tcBorders>
               <w:top w:val="single" w:sz="4" w:space="0" w:color="000000"/>
               <w:left w:val="single" w:sz="4" w:space="0" w:color="000000"/>
@@ -4151,8 +4155,8 @@
         <w:trPr/>
         <w:tc>
           <w:tcPr>
-            <w:tcW w:w="4747" w:type="dxa"/>
-            <w:gridSpan w:val="3"/>
+            <w:tcW w:w="4746" w:type="dxa"/>
+            <w:gridSpan w:val="4"/>
             <w:tcBorders>
               <w:top w:val="single" w:sz="4" w:space="0" w:color="000000"/>
               <w:left w:val="single" w:sz="4" w:space="0" w:color="000000"/>
@@ -4293,7 +4297,7 @@
         </w:tc>
         <w:tc>
           <w:tcPr>
-            <w:tcW w:w="1984" w:type="dxa"/>
+            <w:tcW w:w="1985" w:type="dxa"/>
             <w:tcBorders>
               <w:top w:val="single" w:sz="4" w:space="0" w:color="000000"/>
               <w:left w:val="single" w:sz="4" w:space="0" w:color="000000"/>
@@ -4326,8 +4330,8 @@
         <w:trPr/>
         <w:tc>
           <w:tcPr>
-            <w:tcW w:w="4747" w:type="dxa"/>
-            <w:gridSpan w:val="3"/>
+            <w:tcW w:w="4746" w:type="dxa"/>
+            <w:gridSpan w:val="4"/>
             <w:tcBorders>
               <w:top w:val="single" w:sz="4" w:space="0" w:color="000000"/>
               <w:left w:val="single" w:sz="4" w:space="0" w:color="000000"/>
@@ -4468,7 +4472,7 @@
         </w:tc>
         <w:tc>
           <w:tcPr>
-            <w:tcW w:w="1984" w:type="dxa"/>
+            <w:tcW w:w="1985" w:type="dxa"/>
             <w:tcBorders>
               <w:top w:val="single" w:sz="4" w:space="0" w:color="000000"/>
               <w:left w:val="single" w:sz="4" w:space="0" w:color="000000"/>
@@ -4502,7 +4506,7 @@
         <w:tc>
           <w:tcPr>
             <w:tcW w:w="9142" w:type="dxa"/>
-            <w:gridSpan w:val="8"/>
+            <w:gridSpan w:val="9"/>
             <w:tcBorders>
               <w:top w:val="single" w:sz="4" w:space="0" w:color="000000"/>
               <w:left w:val="single" w:sz="4" w:space="0" w:color="000000"/>
@@ -4537,8 +4541,8 @@
         <w:trPr/>
         <w:tc>
           <w:tcPr>
-            <w:tcW w:w="4747" w:type="dxa"/>
-            <w:gridSpan w:val="3"/>
+            <w:tcW w:w="4746" w:type="dxa"/>
+            <w:gridSpan w:val="4"/>
             <w:tcBorders>
               <w:top w:val="single" w:sz="4" w:space="0" w:color="000000"/>
               <w:left w:val="single" w:sz="4" w:space="0" w:color="000000"/>
@@ -4675,7 +4679,7 @@
         </w:tc>
         <w:tc>
           <w:tcPr>
-            <w:tcW w:w="1984" w:type="dxa"/>
+            <w:tcW w:w="1985" w:type="dxa"/>
             <w:tcBorders>
               <w:top w:val="single" w:sz="4" w:space="0" w:color="000000"/>
               <w:left w:val="single" w:sz="4" w:space="0" w:color="000000"/>
@@ -4708,8 +4712,8 @@
         <w:trPr/>
         <w:tc>
           <w:tcPr>
-            <w:tcW w:w="4747" w:type="dxa"/>
-            <w:gridSpan w:val="3"/>
+            <w:tcW w:w="4746" w:type="dxa"/>
+            <w:gridSpan w:val="4"/>
             <w:tcBorders>
               <w:top w:val="single" w:sz="4" w:space="0" w:color="000000"/>
               <w:left w:val="single" w:sz="4" w:space="0" w:color="000000"/>
@@ -4830,7 +4834,7 @@
         </w:tc>
         <w:tc>
           <w:tcPr>
-            <w:tcW w:w="1984" w:type="dxa"/>
+            <w:tcW w:w="1985" w:type="dxa"/>
             <w:tcBorders>
               <w:top w:val="single" w:sz="4" w:space="0" w:color="000000"/>
               <w:left w:val="single" w:sz="4" w:space="0" w:color="000000"/>
@@ -4864,7 +4868,7 @@
         <w:tc>
           <w:tcPr>
             <w:tcW w:w="9142" w:type="dxa"/>
-            <w:gridSpan w:val="8"/>
+            <w:gridSpan w:val="9"/>
             <w:tcBorders>
               <w:top w:val="single" w:sz="4" w:space="0" w:color="000000"/>
               <w:left w:val="single" w:sz="4" w:space="0" w:color="000000"/>
@@ -4899,8 +4903,8 @@
         <w:trPr/>
         <w:tc>
           <w:tcPr>
-            <w:tcW w:w="4747" w:type="dxa"/>
-            <w:gridSpan w:val="3"/>
+            <w:tcW w:w="4746" w:type="dxa"/>
+            <w:gridSpan w:val="4"/>
             <w:tcBorders>
               <w:top w:val="single" w:sz="4" w:space="0" w:color="000000"/>
               <w:left w:val="single" w:sz="4" w:space="0" w:color="000000"/>
@@ -5037,7 +5041,7 @@
         </w:tc>
         <w:tc>
           <w:tcPr>
-            <w:tcW w:w="1984" w:type="dxa"/>
+            <w:tcW w:w="1985" w:type="dxa"/>
             <w:tcBorders>
               <w:top w:val="single" w:sz="4" w:space="0" w:color="000000"/>
               <w:left w:val="single" w:sz="4" w:space="0" w:color="000000"/>
@@ -5071,7 +5075,7 @@
         <w:tc>
           <w:tcPr>
             <w:tcW w:w="9142" w:type="dxa"/>
-            <w:gridSpan w:val="8"/>
+            <w:gridSpan w:val="9"/>
             <w:tcBorders>
               <w:top w:val="single" w:sz="4" w:space="0" w:color="000000"/>
               <w:left w:val="single" w:sz="4" w:space="0" w:color="000000"/>
@@ -5106,8 +5110,8 @@
         <w:trPr/>
         <w:tc>
           <w:tcPr>
-            <w:tcW w:w="4747" w:type="dxa"/>
-            <w:gridSpan w:val="3"/>
+            <w:tcW w:w="4746" w:type="dxa"/>
+            <w:gridSpan w:val="4"/>
             <w:tcBorders>
               <w:top w:val="single" w:sz="4" w:space="0" w:color="000000"/>
               <w:left w:val="single" w:sz="4" w:space="0" w:color="000000"/>
@@ -5244,7 +5248,7 @@
         </w:tc>
         <w:tc>
           <w:tcPr>
-            <w:tcW w:w="1984" w:type="dxa"/>
+            <w:tcW w:w="1985" w:type="dxa"/>
             <w:tcBorders>
               <w:top w:val="single" w:sz="4" w:space="0" w:color="000000"/>
               <w:left w:val="single" w:sz="4" w:space="0" w:color="000000"/>
@@ -5278,7 +5282,7 @@
         <w:tc>
           <w:tcPr>
             <w:tcW w:w="9142" w:type="dxa"/>
-            <w:gridSpan w:val="8"/>
+            <w:gridSpan w:val="9"/>
             <w:tcBorders>
               <w:top w:val="single" w:sz="4" w:space="0" w:color="000000"/>
               <w:left w:val="single" w:sz="4" w:space="0" w:color="000000"/>
@@ -5313,8 +5317,8 @@
         <w:trPr/>
         <w:tc>
           <w:tcPr>
-            <w:tcW w:w="4747" w:type="dxa"/>
-            <w:gridSpan w:val="3"/>
+            <w:tcW w:w="4746" w:type="dxa"/>
+            <w:gridSpan w:val="4"/>
             <w:tcBorders>
               <w:top w:val="single" w:sz="4" w:space="0" w:color="000000"/>
               <w:left w:val="single" w:sz="4" w:space="0" w:color="000000"/>
@@ -5451,7 +5455,7 @@
         </w:tc>
         <w:tc>
           <w:tcPr>
-            <w:tcW w:w="1984" w:type="dxa"/>
+            <w:tcW w:w="1985" w:type="dxa"/>
             <w:tcBorders>
               <w:top w:val="single" w:sz="4" w:space="0" w:color="000000"/>
               <w:left w:val="single" w:sz="4" w:space="0" w:color="000000"/>
@@ -5484,8 +5488,8 @@
         <w:trPr/>
         <w:tc>
           <w:tcPr>
-            <w:tcW w:w="4747" w:type="dxa"/>
-            <w:gridSpan w:val="3"/>
+            <w:tcW w:w="4746" w:type="dxa"/>
+            <w:gridSpan w:val="4"/>
             <w:tcBorders>
               <w:top w:val="single" w:sz="4" w:space="0" w:color="000000"/>
               <w:left w:val="single" w:sz="4" w:space="0" w:color="000000"/>
@@ -5634,7 +5638,7 @@
         </w:tc>
         <w:tc>
           <w:tcPr>
-            <w:tcW w:w="1984" w:type="dxa"/>
+            <w:tcW w:w="1985" w:type="dxa"/>
             <w:tcBorders>
               <w:top w:val="single" w:sz="4" w:space="0" w:color="000000"/>
               <w:left w:val="single" w:sz="4" w:space="0" w:color="000000"/>
@@ -5668,7 +5672,7 @@
         <w:tc>
           <w:tcPr>
             <w:tcW w:w="9142" w:type="dxa"/>
-            <w:gridSpan w:val="8"/>
+            <w:gridSpan w:val="9"/>
             <w:tcBorders>
               <w:top w:val="single" w:sz="4" w:space="0" w:color="000000"/>
               <w:left w:val="single" w:sz="4" w:space="0" w:color="000000"/>
@@ -5929,7 +5933,7 @@
         <w:tc>
           <w:tcPr>
             <w:tcW w:w="9142" w:type="dxa"/>
-            <w:gridSpan w:val="8"/>
+            <w:gridSpan w:val="9"/>
             <w:tcBorders>
               <w:top w:val="single" w:sz="4" w:space="0" w:color="000000"/>
               <w:left w:val="single" w:sz="4" w:space="0" w:color="000000"/>
@@ -6094,14 +6098,15 @@
         <w:tblLook w:noVBand="0" w:val="0000" w:noHBand="0" w:lastColumn="0" w:firstColumn="0" w:lastRow="0" w:firstRow="0"/>
       </w:tblPr>
       <w:tblGrid>
-        <w:gridCol w:w="2284"/>
+        <w:gridCol w:w="2283"/>
         <w:gridCol w:w="2286"/>
-        <w:gridCol w:w="177"/>
+        <w:gridCol w:w="1"/>
+        <w:gridCol w:w="176"/>
         <w:gridCol w:w="709"/>
         <w:gridCol w:w="710"/>
-        <w:gridCol w:w="688"/>
-        <w:gridCol w:w="304"/>
-        <w:gridCol w:w="1984"/>
+        <w:gridCol w:w="687"/>
+        <w:gridCol w:w="305"/>
+        <w:gridCol w:w="1985"/>
       </w:tblGrid>
       <w:tr>
         <w:trPr>
@@ -6109,7 +6114,7 @@
         </w:trPr>
         <w:tc>
           <w:tcPr>
-            <w:tcW w:w="2284" w:type="dxa"/>
+            <w:tcW w:w="2283" w:type="dxa"/>
             <w:tcBorders>
               <w:top w:val="single" w:sz="4" w:space="0" w:color="000000"/>
               <w:left w:val="single" w:sz="4" w:space="0" w:color="000000"/>
@@ -6164,22 +6169,35 @@
               <w:pStyle w:val="Cuerpodetexto"/>
               <w:spacing w:before="0" w:after="0"/>
               <w:rPr>
-                <w:rFonts w:ascii="Garamond" w:hAnsi="Garamond"/>
-                <w:color w:val="000000"/>
-              </w:rPr>
-            </w:pPr>
-            <w:r>
-              <w:rPr>
-                <w:rFonts w:ascii="Garamond" w:hAnsi="Garamond"/>
-                <w:color w:val="000000"/>
-              </w:rPr>
-            </w:r>
-          </w:p>
-        </w:tc>
-        <w:tc>
-          <w:tcPr>
-            <w:tcW w:w="2284" w:type="dxa"/>
-            <w:gridSpan w:val="4"/>
+                <w:rFonts w:ascii="apple-system;BlinkMacSystemFont;Segoe UI;Helvetica;Arial;sans-serif;Apple Color Emoji;Segoe UI Emoji" w:hAnsi="apple-system;BlinkMacSystemFont;Segoe UI;Helvetica;Arial;sans-serif;Apple Color Emoji;Segoe UI Emoji"/>
+                <w:b w:val="false"/>
+                <w:i w:val="false"/>
+                <w:caps w:val="false"/>
+                <w:smallCaps w:val="false"/>
+                <w:color w:val="24292E"/>
+                <w:spacing w:val="0"/>
+                <w:sz w:val="24"/>
+              </w:rPr>
+            </w:pPr>
+            <w:r>
+              <w:rPr>
+                <w:rFonts w:ascii="apple-system;BlinkMacSystemFont;Segoe UI;Helvetica;Arial;sans-serif;Apple Color Emoji;Segoe UI Emoji" w:hAnsi="apple-system;BlinkMacSystemFont;Segoe UI;Helvetica;Arial;sans-serif;Apple Color Emoji;Segoe UI Emoji"/>
+                <w:b w:val="false"/>
+                <w:i w:val="false"/>
+                <w:caps w:val="false"/>
+                <w:smallCaps w:val="false"/>
+                <w:color w:val="24292E"/>
+                <w:spacing w:val="0"/>
+                <w:sz w:val="24"/>
+              </w:rPr>
+              <w:t>Caillahua Castillo María Katherine</w:t>
+            </w:r>
+          </w:p>
+        </w:tc>
+        <w:tc>
+          <w:tcPr>
+            <w:tcW w:w="2283" w:type="dxa"/>
+            <w:gridSpan w:val="5"/>
             <w:tcBorders>
               <w:top w:val="single" w:sz="4" w:space="0" w:color="000000"/>
               <w:left w:val="single" w:sz="4" w:space="0" w:color="000000"/>
@@ -6211,7 +6229,7 @@
         </w:tc>
         <w:tc>
           <w:tcPr>
-            <w:tcW w:w="2288" w:type="dxa"/>
+            <w:tcW w:w="2290" w:type="dxa"/>
             <w:gridSpan w:val="2"/>
             <w:tcBorders>
               <w:top w:val="single" w:sz="4" w:space="0" w:color="000000"/>
@@ -6247,7 +6265,7 @@
         </w:trPr>
         <w:tc>
           <w:tcPr>
-            <w:tcW w:w="2284" w:type="dxa"/>
+            <w:tcW w:w="2283" w:type="dxa"/>
             <w:tcBorders>
               <w:top w:val="single" w:sz="4" w:space="0" w:color="000000"/>
               <w:left w:val="single" w:sz="4" w:space="0" w:color="000000"/>
@@ -6322,8 +6340,8 @@
         </w:tc>
         <w:tc>
           <w:tcPr>
-            <w:tcW w:w="2284" w:type="dxa"/>
-            <w:gridSpan w:val="4"/>
+            <w:tcW w:w="2283" w:type="dxa"/>
+            <w:gridSpan w:val="5"/>
             <w:tcBorders>
               <w:top w:val="single" w:sz="4" w:space="0" w:color="000000"/>
               <w:left w:val="single" w:sz="4" w:space="0" w:color="000000"/>
@@ -6357,7 +6375,7 @@
         </w:tc>
         <w:tc>
           <w:tcPr>
-            <w:tcW w:w="2288" w:type="dxa"/>
+            <w:tcW w:w="2290" w:type="dxa"/>
             <w:gridSpan w:val="2"/>
             <w:tcBorders>
               <w:top w:val="single" w:sz="4" w:space="0" w:color="000000"/>
@@ -6398,7 +6416,7 @@
         <w:tc>
           <w:tcPr>
             <w:tcW w:w="4570" w:type="dxa"/>
-            <w:gridSpan w:val="2"/>
+            <w:gridSpan w:val="3"/>
             <w:tcBorders>
               <w:top w:val="single" w:sz="4" w:space="0" w:color="000000"/>
               <w:left w:val="single" w:sz="4" w:space="0" w:color="000000"/>
@@ -6473,7 +6491,7 @@
         <w:tc>
           <w:tcPr>
             <w:tcW w:w="4570" w:type="dxa"/>
-            <w:gridSpan w:val="2"/>
+            <w:gridSpan w:val="3"/>
             <w:tcBorders>
               <w:top w:val="single" w:sz="4" w:space="0" w:color="000000"/>
               <w:left w:val="single" w:sz="4" w:space="0" w:color="000000"/>
@@ -6547,7 +6565,7 @@
         <w:tc>
           <w:tcPr>
             <w:tcW w:w="9142" w:type="dxa"/>
-            <w:gridSpan w:val="8"/>
+            <w:gridSpan w:val="9"/>
             <w:tcBorders>
               <w:top w:val="single" w:sz="4" w:space="0" w:color="000000"/>
               <w:left w:val="single" w:sz="4" w:space="0" w:color="000000"/>
@@ -6644,7 +6662,7 @@
         <w:tc>
           <w:tcPr>
             <w:tcW w:w="9142" w:type="dxa"/>
-            <w:gridSpan w:val="8"/>
+            <w:gridSpan w:val="9"/>
             <w:tcBorders>
               <w:top w:val="single" w:sz="4" w:space="0" w:color="000000"/>
               <w:left w:val="single" w:sz="4" w:space="0" w:color="000000"/>
@@ -6689,8 +6707,8 @@
         <w:trPr/>
         <w:tc>
           <w:tcPr>
-            <w:tcW w:w="4747" w:type="dxa"/>
-            <w:gridSpan w:val="3"/>
+            <w:tcW w:w="4746" w:type="dxa"/>
+            <w:gridSpan w:val="4"/>
             <w:tcBorders>
               <w:top w:val="single" w:sz="4" w:space="0" w:color="000000"/>
               <w:left w:val="single" w:sz="4" w:space="0" w:color="000000"/>
@@ -6835,7 +6853,7 @@
         </w:tc>
         <w:tc>
           <w:tcPr>
-            <w:tcW w:w="1984" w:type="dxa"/>
+            <w:tcW w:w="1985" w:type="dxa"/>
             <w:tcBorders>
               <w:top w:val="single" w:sz="4" w:space="0" w:color="000000"/>
               <w:left w:val="single" w:sz="4" w:space="0" w:color="000000"/>
@@ -6872,8 +6890,8 @@
         <w:trPr/>
         <w:tc>
           <w:tcPr>
-            <w:tcW w:w="4747" w:type="dxa"/>
-            <w:gridSpan w:val="3"/>
+            <w:tcW w:w="4746" w:type="dxa"/>
+            <w:gridSpan w:val="4"/>
             <w:tcBorders>
               <w:top w:val="single" w:sz="4" w:space="0" w:color="000000"/>
               <w:left w:val="single" w:sz="4" w:space="0" w:color="000000"/>
@@ -6988,7 +7006,7 @@
         </w:tc>
         <w:tc>
           <w:tcPr>
-            <w:tcW w:w="1984" w:type="dxa"/>
+            <w:tcW w:w="1985" w:type="dxa"/>
             <w:tcBorders>
               <w:top w:val="single" w:sz="4" w:space="0" w:color="000000"/>
               <w:left w:val="single" w:sz="4" w:space="0" w:color="000000"/>
@@ -7020,7 +7038,7 @@
         <w:tc>
           <w:tcPr>
             <w:tcW w:w="9142" w:type="dxa"/>
-            <w:gridSpan w:val="8"/>
+            <w:gridSpan w:val="9"/>
             <w:tcBorders>
               <w:top w:val="single" w:sz="4" w:space="0" w:color="000000"/>
               <w:left w:val="single" w:sz="4" w:space="0" w:color="000000"/>
@@ -7052,8 +7070,8 @@
         <w:trPr/>
         <w:tc>
           <w:tcPr>
-            <w:tcW w:w="4747" w:type="dxa"/>
-            <w:gridSpan w:val="3"/>
+            <w:tcW w:w="4746" w:type="dxa"/>
+            <w:gridSpan w:val="4"/>
             <w:tcBorders>
               <w:top w:val="single" w:sz="4" w:space="0" w:color="000000"/>
               <w:left w:val="single" w:sz="4" w:space="0" w:color="000000"/>
@@ -7168,7 +7186,7 @@
         </w:tc>
         <w:tc>
           <w:tcPr>
-            <w:tcW w:w="1984" w:type="dxa"/>
+            <w:tcW w:w="1985" w:type="dxa"/>
             <w:tcBorders>
               <w:top w:val="single" w:sz="4" w:space="0" w:color="000000"/>
               <w:left w:val="single" w:sz="4" w:space="0" w:color="000000"/>
@@ -7199,8 +7217,8 @@
         <w:trPr/>
         <w:tc>
           <w:tcPr>
-            <w:tcW w:w="4747" w:type="dxa"/>
-            <w:gridSpan w:val="3"/>
+            <w:tcW w:w="4746" w:type="dxa"/>
+            <w:gridSpan w:val="4"/>
             <w:tcBorders>
               <w:top w:val="single" w:sz="4" w:space="0" w:color="000000"/>
               <w:left w:val="single" w:sz="4" w:space="0" w:color="000000"/>
@@ -7319,7 +7337,7 @@
         </w:tc>
         <w:tc>
           <w:tcPr>
-            <w:tcW w:w="1984" w:type="dxa"/>
+            <w:tcW w:w="1985" w:type="dxa"/>
             <w:tcBorders>
               <w:top w:val="single" w:sz="4" w:space="0" w:color="000000"/>
               <w:left w:val="single" w:sz="4" w:space="0" w:color="000000"/>
@@ -7350,8 +7368,8 @@
         <w:trPr/>
         <w:tc>
           <w:tcPr>
-            <w:tcW w:w="4747" w:type="dxa"/>
-            <w:gridSpan w:val="3"/>
+            <w:tcW w:w="4746" w:type="dxa"/>
+            <w:gridSpan w:val="4"/>
             <w:tcBorders>
               <w:top w:val="single" w:sz="4" w:space="0" w:color="000000"/>
               <w:left w:val="single" w:sz="4" w:space="0" w:color="000000"/>
@@ -7466,7 +7484,7 @@
         </w:tc>
         <w:tc>
           <w:tcPr>
-            <w:tcW w:w="1984" w:type="dxa"/>
+            <w:tcW w:w="1985" w:type="dxa"/>
             <w:tcBorders>
               <w:top w:val="single" w:sz="4" w:space="0" w:color="000000"/>
               <w:left w:val="single" w:sz="4" w:space="0" w:color="000000"/>
@@ -7497,8 +7515,8 @@
         <w:trPr/>
         <w:tc>
           <w:tcPr>
-            <w:tcW w:w="4747" w:type="dxa"/>
-            <w:gridSpan w:val="3"/>
+            <w:tcW w:w="4746" w:type="dxa"/>
+            <w:gridSpan w:val="4"/>
             <w:tcBorders>
               <w:top w:val="single" w:sz="4" w:space="0" w:color="000000"/>
               <w:left w:val="single" w:sz="4" w:space="0" w:color="000000"/>
@@ -7613,7 +7631,7 @@
         </w:tc>
         <w:tc>
           <w:tcPr>
-            <w:tcW w:w="1984" w:type="dxa"/>
+            <w:tcW w:w="1985" w:type="dxa"/>
             <w:tcBorders>
               <w:top w:val="single" w:sz="4" w:space="0" w:color="000000"/>
               <w:left w:val="single" w:sz="4" w:space="0" w:color="000000"/>
@@ -7645,7 +7663,7 @@
         <w:tc>
           <w:tcPr>
             <w:tcW w:w="9142" w:type="dxa"/>
-            <w:gridSpan w:val="8"/>
+            <w:gridSpan w:val="9"/>
             <w:tcBorders>
               <w:top w:val="single" w:sz="4" w:space="0" w:color="000000"/>
               <w:left w:val="single" w:sz="4" w:space="0" w:color="000000"/>
@@ -7677,8 +7695,8 @@
         <w:trPr/>
         <w:tc>
           <w:tcPr>
-            <w:tcW w:w="4747" w:type="dxa"/>
-            <w:gridSpan w:val="3"/>
+            <w:tcW w:w="4746" w:type="dxa"/>
+            <w:gridSpan w:val="4"/>
             <w:tcBorders>
               <w:top w:val="single" w:sz="4" w:space="0" w:color="000000"/>
               <w:left w:val="single" w:sz="4" w:space="0" w:color="000000"/>
@@ -7793,7 +7811,7 @@
         </w:tc>
         <w:tc>
           <w:tcPr>
-            <w:tcW w:w="1984" w:type="dxa"/>
+            <w:tcW w:w="1985" w:type="dxa"/>
             <w:tcBorders>
               <w:top w:val="single" w:sz="4" w:space="0" w:color="000000"/>
               <w:left w:val="single" w:sz="4" w:space="0" w:color="000000"/>
@@ -7824,8 +7842,8 @@
         <w:trPr/>
         <w:tc>
           <w:tcPr>
-            <w:tcW w:w="4747" w:type="dxa"/>
-            <w:gridSpan w:val="3"/>
+            <w:tcW w:w="4746" w:type="dxa"/>
+            <w:gridSpan w:val="4"/>
             <w:tcBorders>
               <w:top w:val="single" w:sz="4" w:space="0" w:color="000000"/>
               <w:left w:val="single" w:sz="4" w:space="0" w:color="000000"/>
@@ -7940,7 +7958,7 @@
         </w:tc>
         <w:tc>
           <w:tcPr>
-            <w:tcW w:w="1984" w:type="dxa"/>
+            <w:tcW w:w="1985" w:type="dxa"/>
             <w:tcBorders>
               <w:top w:val="single" w:sz="4" w:space="0" w:color="000000"/>
               <w:left w:val="single" w:sz="4" w:space="0" w:color="000000"/>
@@ -7971,8 +7989,8 @@
         <w:trPr/>
         <w:tc>
           <w:tcPr>
-            <w:tcW w:w="4747" w:type="dxa"/>
-            <w:gridSpan w:val="3"/>
+            <w:tcW w:w="4746" w:type="dxa"/>
+            <w:gridSpan w:val="4"/>
             <w:tcBorders>
               <w:top w:val="single" w:sz="4" w:space="0" w:color="000000"/>
               <w:left w:val="single" w:sz="4" w:space="0" w:color="000000"/>
@@ -8100,7 +8118,7 @@
         </w:tc>
         <w:tc>
           <w:tcPr>
-            <w:tcW w:w="1984" w:type="dxa"/>
+            <w:tcW w:w="1985" w:type="dxa"/>
             <w:tcBorders>
               <w:top w:val="single" w:sz="4" w:space="0" w:color="000000"/>
               <w:left w:val="single" w:sz="4" w:space="0" w:color="000000"/>
@@ -8132,7 +8150,7 @@
         <w:tc>
           <w:tcPr>
             <w:tcW w:w="9142" w:type="dxa"/>
-            <w:gridSpan w:val="8"/>
+            <w:gridSpan w:val="9"/>
             <w:tcBorders>
               <w:top w:val="single" w:sz="4" w:space="0" w:color="000000"/>
               <w:left w:val="single" w:sz="4" w:space="0" w:color="000000"/>
@@ -8164,8 +8182,8 @@
         <w:trPr/>
         <w:tc>
           <w:tcPr>
-            <w:tcW w:w="4747" w:type="dxa"/>
-            <w:gridSpan w:val="3"/>
+            <w:tcW w:w="4746" w:type="dxa"/>
+            <w:gridSpan w:val="4"/>
             <w:tcBorders>
               <w:top w:val="single" w:sz="4" w:space="0" w:color="000000"/>
               <w:left w:val="single" w:sz="4" w:space="0" w:color="000000"/>
@@ -8280,7 +8298,7 @@
         </w:tc>
         <w:tc>
           <w:tcPr>
-            <w:tcW w:w="1984" w:type="dxa"/>
+            <w:tcW w:w="1985" w:type="dxa"/>
             <w:tcBorders>
               <w:top w:val="single" w:sz="4" w:space="0" w:color="000000"/>
               <w:left w:val="single" w:sz="4" w:space="0" w:color="000000"/>
@@ -8311,8 +8329,8 @@
         <w:trPr/>
         <w:tc>
           <w:tcPr>
-            <w:tcW w:w="4747" w:type="dxa"/>
-            <w:gridSpan w:val="3"/>
+            <w:tcW w:w="4746" w:type="dxa"/>
+            <w:gridSpan w:val="4"/>
             <w:tcBorders>
               <w:top w:val="single" w:sz="4" w:space="0" w:color="000000"/>
               <w:left w:val="single" w:sz="4" w:space="0" w:color="000000"/>
@@ -8427,7 +8445,7 @@
         </w:tc>
         <w:tc>
           <w:tcPr>
-            <w:tcW w:w="1984" w:type="dxa"/>
+            <w:tcW w:w="1985" w:type="dxa"/>
             <w:tcBorders>
               <w:top w:val="single" w:sz="4" w:space="0" w:color="000000"/>
               <w:left w:val="single" w:sz="4" w:space="0" w:color="000000"/>
@@ -8459,7 +8477,7 @@
         <w:tc>
           <w:tcPr>
             <w:tcW w:w="9142" w:type="dxa"/>
-            <w:gridSpan w:val="8"/>
+            <w:gridSpan w:val="9"/>
             <w:tcBorders>
               <w:top w:val="single" w:sz="4" w:space="0" w:color="000000"/>
               <w:left w:val="single" w:sz="4" w:space="0" w:color="000000"/>
@@ -8491,8 +8509,8 @@
         <w:trPr/>
         <w:tc>
           <w:tcPr>
-            <w:tcW w:w="4747" w:type="dxa"/>
-            <w:gridSpan w:val="3"/>
+            <w:tcW w:w="4746" w:type="dxa"/>
+            <w:gridSpan w:val="4"/>
             <w:tcBorders>
               <w:top w:val="single" w:sz="4" w:space="0" w:color="000000"/>
               <w:left w:val="single" w:sz="4" w:space="0" w:color="000000"/>
@@ -8607,7 +8625,7 @@
         </w:tc>
         <w:tc>
           <w:tcPr>
-            <w:tcW w:w="1984" w:type="dxa"/>
+            <w:tcW w:w="1985" w:type="dxa"/>
             <w:tcBorders>
               <w:top w:val="single" w:sz="4" w:space="0" w:color="000000"/>
               <w:left w:val="single" w:sz="4" w:space="0" w:color="000000"/>
@@ -8638,8 +8656,8 @@
         <w:trPr/>
         <w:tc>
           <w:tcPr>
-            <w:tcW w:w="4747" w:type="dxa"/>
-            <w:gridSpan w:val="3"/>
+            <w:tcW w:w="4746" w:type="dxa"/>
+            <w:gridSpan w:val="4"/>
             <w:tcBorders>
               <w:top w:val="single" w:sz="4" w:space="0" w:color="000000"/>
               <w:left w:val="single" w:sz="4" w:space="0" w:color="000000"/>
@@ -8754,7 +8772,7 @@
         </w:tc>
         <w:tc>
           <w:tcPr>
-            <w:tcW w:w="1984" w:type="dxa"/>
+            <w:tcW w:w="1985" w:type="dxa"/>
             <w:tcBorders>
               <w:top w:val="single" w:sz="4" w:space="0" w:color="000000"/>
               <w:left w:val="single" w:sz="4" w:space="0" w:color="000000"/>
@@ -8785,8 +8803,8 @@
         <w:trPr/>
         <w:tc>
           <w:tcPr>
-            <w:tcW w:w="4747" w:type="dxa"/>
-            <w:gridSpan w:val="3"/>
+            <w:tcW w:w="4746" w:type="dxa"/>
+            <w:gridSpan w:val="4"/>
             <w:tcBorders>
               <w:top w:val="single" w:sz="4" w:space="0" w:color="000000"/>
               <w:left w:val="single" w:sz="4" w:space="0" w:color="000000"/>
@@ -8901,7 +8919,7 @@
         </w:tc>
         <w:tc>
           <w:tcPr>
-            <w:tcW w:w="1984" w:type="dxa"/>
+            <w:tcW w:w="1985" w:type="dxa"/>
             <w:tcBorders>
               <w:top w:val="single" w:sz="4" w:space="0" w:color="000000"/>
               <w:left w:val="single" w:sz="4" w:space="0" w:color="000000"/>
@@ -8932,8 +8950,8 @@
         <w:trPr/>
         <w:tc>
           <w:tcPr>
-            <w:tcW w:w="4747" w:type="dxa"/>
-            <w:gridSpan w:val="3"/>
+            <w:tcW w:w="4746" w:type="dxa"/>
+            <w:gridSpan w:val="4"/>
             <w:tcBorders>
               <w:top w:val="single" w:sz="4" w:space="0" w:color="000000"/>
               <w:left w:val="single" w:sz="4" w:space="0" w:color="000000"/>
@@ -9048,7 +9066,7 @@
         </w:tc>
         <w:tc>
           <w:tcPr>
-            <w:tcW w:w="1984" w:type="dxa"/>
+            <w:tcW w:w="1985" w:type="dxa"/>
             <w:tcBorders>
               <w:top w:val="single" w:sz="4" w:space="0" w:color="000000"/>
               <w:left w:val="single" w:sz="4" w:space="0" w:color="000000"/>
@@ -9080,7 +9098,7 @@
         <w:tc>
           <w:tcPr>
             <w:tcW w:w="9142" w:type="dxa"/>
-            <w:gridSpan w:val="8"/>
+            <w:gridSpan w:val="9"/>
             <w:tcBorders>
               <w:top w:val="single" w:sz="4" w:space="0" w:color="000000"/>
               <w:left w:val="single" w:sz="4" w:space="0" w:color="000000"/>
@@ -9112,8 +9130,8 @@
         <w:trPr/>
         <w:tc>
           <w:tcPr>
-            <w:tcW w:w="4747" w:type="dxa"/>
-            <w:gridSpan w:val="3"/>
+            <w:tcW w:w="4746" w:type="dxa"/>
+            <w:gridSpan w:val="4"/>
             <w:tcBorders>
               <w:top w:val="single" w:sz="4" w:space="0" w:color="000000"/>
               <w:left w:val="single" w:sz="4" w:space="0" w:color="000000"/>
@@ -9232,7 +9250,7 @@
         </w:tc>
         <w:tc>
           <w:tcPr>
-            <w:tcW w:w="1984" w:type="dxa"/>
+            <w:tcW w:w="1985" w:type="dxa"/>
             <w:tcBorders>
               <w:top w:val="single" w:sz="4" w:space="0" w:color="000000"/>
               <w:left w:val="single" w:sz="4" w:space="0" w:color="000000"/>
@@ -9263,8 +9281,8 @@
         <w:trPr/>
         <w:tc>
           <w:tcPr>
-            <w:tcW w:w="4747" w:type="dxa"/>
-            <w:gridSpan w:val="3"/>
+            <w:tcW w:w="4746" w:type="dxa"/>
+            <w:gridSpan w:val="4"/>
             <w:tcBorders>
               <w:top w:val="single" w:sz="4" w:space="0" w:color="000000"/>
               <w:left w:val="single" w:sz="4" w:space="0" w:color="000000"/>
@@ -9383,7 +9401,7 @@
         </w:tc>
         <w:tc>
           <w:tcPr>
-            <w:tcW w:w="1984" w:type="dxa"/>
+            <w:tcW w:w="1985" w:type="dxa"/>
             <w:tcBorders>
               <w:top w:val="single" w:sz="4" w:space="0" w:color="000000"/>
               <w:left w:val="single" w:sz="4" w:space="0" w:color="000000"/>
@@ -9415,7 +9433,7 @@
         <w:tc>
           <w:tcPr>
             <w:tcW w:w="9142" w:type="dxa"/>
-            <w:gridSpan w:val="8"/>
+            <w:gridSpan w:val="9"/>
             <w:tcBorders>
               <w:top w:val="single" w:sz="4" w:space="0" w:color="000000"/>
               <w:left w:val="single" w:sz="4" w:space="0" w:color="000000"/>
@@ -9447,8 +9465,8 @@
         <w:trPr/>
         <w:tc>
           <w:tcPr>
-            <w:tcW w:w="4747" w:type="dxa"/>
-            <w:gridSpan w:val="3"/>
+            <w:tcW w:w="4746" w:type="dxa"/>
+            <w:gridSpan w:val="4"/>
             <w:tcBorders>
               <w:top w:val="single" w:sz="4" w:space="0" w:color="000000"/>
               <w:left w:val="single" w:sz="4" w:space="0" w:color="000000"/>
@@ -9569,7 +9587,7 @@
         </w:tc>
         <w:tc>
           <w:tcPr>
-            <w:tcW w:w="1984" w:type="dxa"/>
+            <w:tcW w:w="1985" w:type="dxa"/>
             <w:tcBorders>
               <w:top w:val="single" w:sz="4" w:space="0" w:color="000000"/>
               <w:left w:val="single" w:sz="4" w:space="0" w:color="000000"/>
@@ -9602,8 +9620,8 @@
         <w:trPr/>
         <w:tc>
           <w:tcPr>
-            <w:tcW w:w="4747" w:type="dxa"/>
-            <w:gridSpan w:val="3"/>
+            <w:tcW w:w="4746" w:type="dxa"/>
+            <w:gridSpan w:val="4"/>
             <w:tcBorders>
               <w:top w:val="single" w:sz="4" w:space="0" w:color="000000"/>
               <w:left w:val="single" w:sz="4" w:space="0" w:color="000000"/>
@@ -9724,7 +9742,7 @@
         </w:tc>
         <w:tc>
           <w:tcPr>
-            <w:tcW w:w="1984" w:type="dxa"/>
+            <w:tcW w:w="1985" w:type="dxa"/>
             <w:tcBorders>
               <w:top w:val="single" w:sz="4" w:space="0" w:color="000000"/>
               <w:left w:val="single" w:sz="4" w:space="0" w:color="000000"/>
@@ -9758,7 +9776,7 @@
         <w:tc>
           <w:tcPr>
             <w:tcW w:w="9142" w:type="dxa"/>
-            <w:gridSpan w:val="8"/>
+            <w:gridSpan w:val="9"/>
             <w:tcBorders>
               <w:top w:val="single" w:sz="4" w:space="0" w:color="000000"/>
               <w:left w:val="single" w:sz="4" w:space="0" w:color="000000"/>
@@ -9791,8 +9809,8 @@
         <w:trPr/>
         <w:tc>
           <w:tcPr>
-            <w:tcW w:w="4747" w:type="dxa"/>
-            <w:gridSpan w:val="3"/>
+            <w:tcW w:w="4746" w:type="dxa"/>
+            <w:gridSpan w:val="4"/>
             <w:tcBorders>
               <w:top w:val="single" w:sz="4" w:space="0" w:color="000000"/>
               <w:left w:val="single" w:sz="4" w:space="0" w:color="000000"/>
@@ -9913,7 +9931,7 @@
         </w:tc>
         <w:tc>
           <w:tcPr>
-            <w:tcW w:w="1984" w:type="dxa"/>
+            <w:tcW w:w="1985" w:type="dxa"/>
             <w:tcBorders>
               <w:top w:val="single" w:sz="4" w:space="0" w:color="000000"/>
               <w:left w:val="single" w:sz="4" w:space="0" w:color="000000"/>
@@ -9946,8 +9964,8 @@
         <w:trPr/>
         <w:tc>
           <w:tcPr>
-            <w:tcW w:w="4747" w:type="dxa"/>
-            <w:gridSpan w:val="3"/>
+            <w:tcW w:w="4746" w:type="dxa"/>
+            <w:gridSpan w:val="4"/>
             <w:tcBorders>
               <w:top w:val="single" w:sz="4" w:space="0" w:color="000000"/>
               <w:left w:val="single" w:sz="4" w:space="0" w:color="000000"/>
@@ -10068,7 +10086,7 @@
         </w:tc>
         <w:tc>
           <w:tcPr>
-            <w:tcW w:w="1984" w:type="dxa"/>
+            <w:tcW w:w="1985" w:type="dxa"/>
             <w:tcBorders>
               <w:top w:val="single" w:sz="4" w:space="0" w:color="000000"/>
               <w:left w:val="single" w:sz="4" w:space="0" w:color="000000"/>
@@ -10101,8 +10119,8 @@
         <w:trPr/>
         <w:tc>
           <w:tcPr>
-            <w:tcW w:w="4747" w:type="dxa"/>
-            <w:gridSpan w:val="3"/>
+            <w:tcW w:w="4746" w:type="dxa"/>
+            <w:gridSpan w:val="4"/>
             <w:tcBorders>
               <w:top w:val="single" w:sz="4" w:space="0" w:color="000000"/>
               <w:left w:val="single" w:sz="4" w:space="0" w:color="000000"/>
@@ -10223,7 +10241,7 @@
         </w:tc>
         <w:tc>
           <w:tcPr>
-            <w:tcW w:w="1984" w:type="dxa"/>
+            <w:tcW w:w="1985" w:type="dxa"/>
             <w:tcBorders>
               <w:top w:val="single" w:sz="4" w:space="0" w:color="000000"/>
               <w:left w:val="single" w:sz="4" w:space="0" w:color="000000"/>
@@ -10256,8 +10274,8 @@
         <w:trPr/>
         <w:tc>
           <w:tcPr>
-            <w:tcW w:w="4747" w:type="dxa"/>
-            <w:gridSpan w:val="3"/>
+            <w:tcW w:w="4746" w:type="dxa"/>
+            <w:gridSpan w:val="4"/>
             <w:tcBorders>
               <w:top w:val="single" w:sz="4" w:space="0" w:color="000000"/>
               <w:left w:val="single" w:sz="4" w:space="0" w:color="000000"/>
@@ -10378,7 +10396,7 @@
         </w:tc>
         <w:tc>
           <w:tcPr>
-            <w:tcW w:w="1984" w:type="dxa"/>
+            <w:tcW w:w="1985" w:type="dxa"/>
             <w:tcBorders>
               <w:top w:val="single" w:sz="4" w:space="0" w:color="000000"/>
               <w:left w:val="single" w:sz="4" w:space="0" w:color="000000"/>
@@ -10412,7 +10430,7 @@
         <w:tc>
           <w:tcPr>
             <w:tcW w:w="9142" w:type="dxa"/>
-            <w:gridSpan w:val="8"/>
+            <w:gridSpan w:val="9"/>
             <w:tcBorders>
               <w:top w:val="single" w:sz="4" w:space="0" w:color="000000"/>
               <w:left w:val="single" w:sz="4" w:space="0" w:color="000000"/>
@@ -10657,7 +10675,7 @@
         <w:tc>
           <w:tcPr>
             <w:tcW w:w="9142" w:type="dxa"/>
-            <w:gridSpan w:val="8"/>
+            <w:gridSpan w:val="9"/>
             <w:tcBorders>
               <w:top w:val="single" w:sz="4" w:space="0" w:color="000000"/>
               <w:left w:val="single" w:sz="4" w:space="0" w:color="000000"/>

</xml_diff>

<commit_message>
Checklist estandares de programacion - codigo, de movil
</commit_message>
<xml_diff>
--- a/desarrollo/SBRVP/gestion/SBRVP_T_MOVIL.docx
+++ b/desarrollo/SBRVP/gestion/SBRVP_T_MOVIL.docx
@@ -1,6 +1,6 @@
 
 <file path=word/document.xml><?xml version="1.0" encoding="utf-8"?>
-<w:document xmlns:wpc="http://schemas.microsoft.com/office/word/2010/wordprocessingCanvas" xmlns:cx="http://schemas.microsoft.com/office/drawing/2014/chartex" xmlns:cx1="http://schemas.microsoft.com/office/drawing/2015/9/8/chartex" xmlns:cx2="http://schemas.microsoft.com/office/drawing/2015/10/21/chartex" xmlns:cx3="http://schemas.microsoft.com/office/drawing/2016/5/9/chartex" xmlns:cx4="http://schemas.microsoft.com/office/drawing/2016/5/10/chartex" xmlns:cx5="http://schemas.microsoft.com/office/drawing/2016/5/11/chartex" xmlns:cx6="http://schemas.microsoft.com/office/drawing/2016/5/12/chartex" xmlns:cx7="http://schemas.microsoft.com/office/drawing/2016/5/13/chartex" xmlns:cx8="http://schemas.microsoft.com/office/drawing/2016/5/14/chartex" xmlns:mc="http://schemas.openxmlformats.org/markup-compatibility/2006" xmlns:aink="http://schemas.microsoft.com/office/drawing/2016/ink" xmlns:am3d="http://schemas.microsoft.com/office/drawing/2017/model3d" xmlns:o="urn:schemas-microsoft-com:office:office" xmlns:r="http://schemas.openxmlformats.org/officeDocument/2006/relationships" xmlns:m="http://schemas.openxmlformats.org/officeDocument/2006/math" xmlns:v="urn:schemas-microsoft-com:vml" xmlns:wp14="http://schemas.microsoft.com/office/word/2010/wordprocessingDrawing" xmlns:wp="http://schemas.openxmlformats.org/drawingml/2006/wordprocessingDrawing" xmlns:w10="urn:schemas-microsoft-com:office:word" xmlns:w="http://schemas.openxmlformats.org/wordprocessingml/2006/main" xmlns:w14="http://schemas.microsoft.com/office/word/2010/wordml" xmlns:w15="http://schemas.microsoft.com/office/word/2012/wordml" xmlns:w16cid="http://schemas.microsoft.com/office/word/2016/wordml/cid" xmlns:w16se="http://schemas.microsoft.com/office/word/2015/wordml/symex" xmlns:wpg="http://schemas.microsoft.com/office/word/2010/wordprocessingGroup" xmlns:wpi="http://schemas.microsoft.com/office/word/2010/wordprocessingInk" xmlns:wne="http://schemas.microsoft.com/office/word/2006/wordml" xmlns:wps="http://schemas.microsoft.com/office/word/2010/wordprocessingShape" mc:Ignorable="w14 w15 w16se w16cid wp14">
+<w:document xmlns:wpc="http://schemas.microsoft.com/office/word/2010/wordprocessingCanvas" xmlns:cx="http://schemas.microsoft.com/office/drawing/2014/chartex" xmlns:mc="http://schemas.openxmlformats.org/markup-compatibility/2006" xmlns:o="urn:schemas-microsoft-com:office:office" xmlns:r="http://schemas.openxmlformats.org/officeDocument/2006/relationships" xmlns:m="http://schemas.openxmlformats.org/officeDocument/2006/math" xmlns:v="urn:schemas-microsoft-com:vml" xmlns:wp14="http://schemas.microsoft.com/office/word/2010/wordprocessingDrawing" xmlns:wp="http://schemas.openxmlformats.org/drawingml/2006/wordprocessingDrawing" xmlns:w10="urn:schemas-microsoft-com:office:word" xmlns:w="http://schemas.openxmlformats.org/wordprocessingml/2006/main" xmlns:w14="http://schemas.microsoft.com/office/word/2010/wordml" xmlns:w15="http://schemas.microsoft.com/office/word/2012/wordml" xmlns:w16se="http://schemas.microsoft.com/office/word/2015/wordml/symex" xmlns:wpg="http://schemas.microsoft.com/office/word/2010/wordprocessingGroup" xmlns:wpi="http://schemas.microsoft.com/office/word/2010/wordprocessingInk" xmlns:wne="http://schemas.microsoft.com/office/word/2006/wordml" xmlns:wps="http://schemas.microsoft.com/office/word/2010/wordprocessingShape" mc:Ignorable="w14 w15 w16se wp14">
   <w:body>
     <w:p>
       <w:pPr>
@@ -365,7 +365,7 @@
                 <w:b/>
                 <w:color w:val="000000"/>
               </w:rPr>
-              <w:t xml:space="preserve">Oficinas de Debra </w:t>
+              <w:t xml:space="preserve">Oficinas de </w:t>
             </w:r>
             <w:proofErr w:type="spellStart"/>
             <w:r>
@@ -374,9 +374,17 @@
                 <w:b/>
                 <w:color w:val="000000"/>
               </w:rPr>
-              <w:t>Solutions</w:t>
+              <w:t>Debra</w:t>
             </w:r>
             <w:proofErr w:type="spellEnd"/>
+            <w:r>
+              <w:rPr>
+                <w:rFonts w:ascii="Garamond" w:hAnsi="Garamond"/>
+                <w:b/>
+                <w:color w:val="000000"/>
+              </w:rPr>
+              <w:t xml:space="preserve"> Solutions</w:t>
+            </w:r>
           </w:p>
         </w:tc>
       </w:tr>
@@ -901,13 +909,7 @@
               <w:rPr>
                 <w:rFonts w:ascii="Garamond" w:hAnsi="Garamond"/>
               </w:rPr>
-              <w:t xml:space="preserve">El nombre debe ser mnemotécnico, no poseer más de 8 caracteres, comenzar por letra, </w:t>
-            </w:r>
-            <w:r>
-              <w:rPr>
-                <w:rFonts w:ascii="Garamond" w:hAnsi="Garamond"/>
-              </w:rPr>
-              <w:t>¿otros?</w:t>
+              <w:t>El nombre debe ser mnemotécnico, no poseer más de 8 caracteres, comenzar por letra, ¿otros?</w:t>
             </w:r>
           </w:p>
         </w:tc>
@@ -1051,21 +1053,7 @@
               <w:rPr>
                 <w:rFonts w:ascii="Garamond" w:hAnsi="Garamond"/>
               </w:rPr>
-              <w:t xml:space="preserve">El código debe cumplir con los estándares de programación como </w:t>
-            </w:r>
-            <w:proofErr w:type="gramStart"/>
-            <w:r>
-              <w:rPr>
-                <w:rFonts w:ascii="Garamond" w:hAnsi="Garamond"/>
-              </w:rPr>
-              <w:t>modularidad,  interrelación</w:t>
-            </w:r>
-            <w:proofErr w:type="gramEnd"/>
-            <w:r>
-              <w:rPr>
-                <w:rFonts w:ascii="Garamond" w:hAnsi="Garamond"/>
-              </w:rPr>
-              <w:t xml:space="preserve"> entre módulos, secuencia lógica, etc.</w:t>
+              <w:t>El código debe cumplir con los estándares de programación como modularidad,  interrelación entre módulos, secuencia lógica, etc.</w:t>
             </w:r>
           </w:p>
         </w:tc>
@@ -1728,13 +1716,7 @@
               <w:rPr>
                 <w:rFonts w:ascii="Garamond" w:hAnsi="Garamond"/>
               </w:rPr>
-              <w:t xml:space="preserve">7. ¿Son correctas las validaciones de </w:t>
-            </w:r>
-            <w:r>
-              <w:rPr>
-                <w:rFonts w:ascii="Garamond" w:hAnsi="Garamond"/>
-              </w:rPr>
-              <w:t>condiciones? (ciclos infinitos, división por cero, verificación de rangos, etc.)</w:t>
+              <w:t>7. ¿Son correctas las validaciones de condiciones? (ciclos infinitos, división por cero, verificación de rangos, etc.)</w:t>
             </w:r>
           </w:p>
           <w:p>
@@ -1751,13 +1733,7 @@
                 <w:rFonts w:ascii="Garamond" w:hAnsi="Garamond"/>
               </w:rPr>
               <w:lastRenderedPageBreak/>
-              <w:t>Revisar todos los ciclos en el límite, dentro del límite y fuera de este, verificar que no existan divisiones por cero y que los valores tengan una magnitud aceptada por el ti</w:t>
-            </w:r>
-            <w:r>
-              <w:rPr>
-                <w:rFonts w:ascii="Garamond" w:hAnsi="Garamond"/>
-              </w:rPr>
-              <w:t>po de dato definido.</w:t>
+              <w:t>Revisar todos los ciclos en el límite, dentro del límite y fuera de este, verificar que no existan divisiones por cero y que los valores tengan una magnitud aceptada por el tipo de dato definido.</w:t>
             </w:r>
           </w:p>
         </w:tc>
@@ -1885,6 +1861,7 @@
               <w:rPr>
                 <w:rFonts w:ascii="Garamond" w:hAnsi="Garamond"/>
               </w:rPr>
+              <w:lastRenderedPageBreak/>
               <w:t>8. ¿Faltan validaciones?</w:t>
             </w:r>
           </w:p>
@@ -2173,13 +2150,7 @@
               <w:rPr>
                 <w:rFonts w:ascii="Garamond" w:hAnsi="Garamond"/>
               </w:rPr>
-              <w:t>10. ¿Las variables que guardan datos de columnas de tab</w:t>
-            </w:r>
-            <w:r>
-              <w:rPr>
-                <w:rFonts w:ascii="Garamond" w:hAnsi="Garamond"/>
-              </w:rPr>
-              <w:t xml:space="preserve">las se han definido de acuerdo con ellas? </w:t>
+              <w:t xml:space="preserve">10. ¿Las variables que guardan datos de columnas de tablas se han definido de acuerdo con ellas? </w:t>
             </w:r>
           </w:p>
           <w:p>
@@ -2322,13 +2293,7 @@
               <w:rPr>
                 <w:rFonts w:ascii="Garamond" w:hAnsi="Garamond"/>
               </w:rPr>
-              <w:t xml:space="preserve">11. Si se llaman otras funciones y/o procedimientos, ¿tienen el número de </w:t>
-            </w:r>
-            <w:r>
-              <w:rPr>
-                <w:rFonts w:ascii="Garamond" w:hAnsi="Garamond"/>
-              </w:rPr>
-              <w:t>parámetros y el tipo de datos adecuado?</w:t>
+              <w:t>11. Si se llaman otras funciones y/o procedimientos, ¿tienen el número de parámetros y el tipo de datos adecuado?</w:t>
             </w:r>
           </w:p>
           <w:p>
@@ -2534,30 +2499,7 @@
                 <w:rFonts w:ascii="Garamond" w:hAnsi="Garamond"/>
                 <w:color w:val="000000"/>
               </w:rPr>
-              <w:t xml:space="preserve">FIRMA DEL </w:t>
-            </w:r>
-            <w:bookmarkStart w:id="0" w:name="_GoBack"/>
-            <w:bookmarkEnd w:id="0"/>
-            <w:r>
-              <w:rPr>
-                <w:rFonts w:ascii="Garamond" w:hAnsi="Garamond"/>
-                <w:color w:val="000000"/>
-              </w:rPr>
-              <w:t>REVISOR:</w:t>
-            </w:r>
-            <w:r>
-              <w:rPr>
-                <w:rFonts w:ascii="Garamond" w:hAnsi="Garamond"/>
-                <w:color w:val="000000"/>
-              </w:rPr>
-              <w:t xml:space="preserve">                   MAVERICK POMA ROSALES</w:t>
-            </w:r>
-            <w:r>
-              <w:rPr>
-                <w:rFonts w:ascii="Garamond" w:hAnsi="Garamond"/>
-                <w:color w:val="000000"/>
-              </w:rPr>
-              <w:t xml:space="preserve">                                   </w:t>
+              <w:t xml:space="preserve">FIRMA DEL REVISOR:                   MAVERICK POMA ROSALES                                   </w:t>
             </w:r>
           </w:p>
           <w:p>
@@ -2923,7 +2865,7 @@
                 <w:b/>
                 <w:color w:val="000000"/>
               </w:rPr>
-              <w:t xml:space="preserve">Oficinas de Debra </w:t>
+              <w:t xml:space="preserve">Oficinas de </w:t>
             </w:r>
             <w:proofErr w:type="spellStart"/>
             <w:r>
@@ -2932,9 +2874,17 @@
                 <w:b/>
                 <w:color w:val="000000"/>
               </w:rPr>
-              <w:t>Solutions</w:t>
+              <w:t>Debra</w:t>
             </w:r>
             <w:proofErr w:type="spellEnd"/>
+            <w:r>
+              <w:rPr>
+                <w:rFonts w:ascii="Garamond" w:hAnsi="Garamond"/>
+                <w:b/>
+                <w:color w:val="000000"/>
+              </w:rPr>
+              <w:t xml:space="preserve"> Solutions</w:t>
+            </w:r>
           </w:p>
         </w:tc>
       </w:tr>
@@ -3405,6 +3355,13 @@
                 <w:color w:val="000000"/>
               </w:rPr>
             </w:pPr>
+            <w:r>
+              <w:rPr>
+                <w:rFonts w:ascii="Garamond" w:hAnsi="Garamond"/>
+                <w:color w:val="000000"/>
+              </w:rPr>
+              <w:t>X</w:t>
+            </w:r>
           </w:p>
         </w:tc>
         <w:tc>
@@ -3521,13 +3478,7 @@
               <w:rPr>
                 <w:rFonts w:ascii="Garamond" w:hAnsi="Garamond"/>
               </w:rPr>
-              <w:t>En la docume</w:t>
-            </w:r>
-            <w:r>
-              <w:rPr>
-                <w:rFonts w:ascii="Garamond" w:hAnsi="Garamond"/>
-              </w:rPr>
-              <w:t xml:space="preserve">ntación es importante que las constantes y las variables estén ordenadas alfabéticamente. </w:t>
+              <w:t xml:space="preserve">En la documentación es importante que las constantes y las variables estén ordenadas alfabéticamente. </w:t>
             </w:r>
           </w:p>
         </w:tc>
@@ -3573,6 +3524,13 @@
                 <w:color w:val="000000"/>
               </w:rPr>
             </w:pPr>
+            <w:r>
+              <w:rPr>
+                <w:rFonts w:ascii="Garamond" w:hAnsi="Garamond"/>
+                <w:color w:val="000000"/>
+              </w:rPr>
+              <w:t>X</w:t>
+            </w:r>
           </w:p>
         </w:tc>
         <w:tc>
@@ -3667,13 +3625,7 @@
               <w:rPr>
                 <w:rFonts w:ascii="Garamond" w:hAnsi="Garamond"/>
               </w:rPr>
-              <w:t xml:space="preserve">Este es un estándar de programación que debe </w:t>
-            </w:r>
-            <w:r>
-              <w:rPr>
-                <w:rFonts w:ascii="Garamond" w:hAnsi="Garamond"/>
-              </w:rPr>
-              <w:t>cumplirse.</w:t>
+              <w:t>Este es un estándar de programación que debe cumplirse.</w:t>
             </w:r>
           </w:p>
         </w:tc>
@@ -3697,6 +3649,13 @@
                 <w:color w:val="000000"/>
               </w:rPr>
             </w:pPr>
+            <w:r>
+              <w:rPr>
+                <w:rFonts w:ascii="Garamond" w:hAnsi="Garamond"/>
+                <w:color w:val="000000"/>
+              </w:rPr>
+              <w:t>X</w:t>
+            </w:r>
           </w:p>
         </w:tc>
         <w:tc>
@@ -3887,6 +3846,13 @@
                 <w:color w:val="000000"/>
               </w:rPr>
             </w:pPr>
+            <w:r>
+              <w:rPr>
+                <w:rFonts w:ascii="Garamond" w:hAnsi="Garamond"/>
+                <w:color w:val="000000"/>
+              </w:rPr>
+              <w:t>X</w:t>
+            </w:r>
           </w:p>
         </w:tc>
         <w:tc>
@@ -3961,13 +3927,7 @@
               <w:rPr>
                 <w:rFonts w:ascii="Garamond" w:hAnsi="Garamond"/>
               </w:rPr>
-              <w:t xml:space="preserve">2.2 ¿Comprende la documentación de </w:t>
-            </w:r>
-            <w:r>
-              <w:rPr>
-                <w:rFonts w:ascii="Garamond" w:hAnsi="Garamond"/>
-              </w:rPr>
-              <w:t>funciones/procedimientos tres partes: una descripción general de los que hace la función o procedimiento (módulo), la descripción de los parámetros de entrada y la descripción de los posibles valores y/o parámetros de salida?</w:t>
+              <w:t>2.2 ¿Comprende la documentación de funciones/procedimientos tres partes: una descripción general de los que hace la función o procedimiento (módulo), la descripción de los parámetros de entrada y la descripción de los posibles valores y/o parámetros de salida?</w:t>
             </w:r>
           </w:p>
         </w:tc>
@@ -4013,6 +3973,13 @@
                 <w:color w:val="000000"/>
               </w:rPr>
             </w:pPr>
+            <w:r>
+              <w:rPr>
+                <w:rFonts w:ascii="Garamond" w:hAnsi="Garamond"/>
+                <w:color w:val="000000"/>
+              </w:rPr>
+              <w:t>X</w:t>
+            </w:r>
           </w:p>
         </w:tc>
         <w:tc>
@@ -4119,13 +4086,7 @@
               <w:rPr>
                 <w:rFonts w:ascii="Garamond" w:hAnsi="Garamond"/>
               </w:rPr>
-              <w:t xml:space="preserve">3.1 ¿El </w:t>
-            </w:r>
-            <w:r>
-              <w:rPr>
-                <w:rFonts w:ascii="Garamond" w:hAnsi="Garamond"/>
-              </w:rPr>
-              <w:t>nombre de los parámetros es significativo?</w:t>
+              <w:t>3.1 ¿El nombre de los parámetros es significativo?</w:t>
             </w:r>
           </w:p>
           <w:p>
@@ -4165,6 +4126,13 @@
                 <w:color w:val="000000"/>
               </w:rPr>
             </w:pPr>
+            <w:r>
+              <w:rPr>
+                <w:rFonts w:ascii="Garamond" w:hAnsi="Garamond"/>
+                <w:color w:val="000000"/>
+              </w:rPr>
+              <w:t>X</w:t>
+            </w:r>
           </w:p>
         </w:tc>
         <w:tc>
@@ -4333,6 +4301,13 @@
                 <w:color w:val="000000"/>
               </w:rPr>
             </w:pPr>
+            <w:r>
+              <w:rPr>
+                <w:rFonts w:ascii="Garamond" w:hAnsi="Garamond"/>
+                <w:color w:val="000000"/>
+              </w:rPr>
+              <w:t>X</w:t>
+            </w:r>
           </w:p>
         </w:tc>
         <w:tc>
@@ -4501,6 +4476,13 @@
                 <w:color w:val="000000"/>
               </w:rPr>
             </w:pPr>
+            <w:r>
+              <w:rPr>
+                <w:rFonts w:ascii="Garamond" w:hAnsi="Garamond"/>
+                <w:color w:val="000000"/>
+              </w:rPr>
+              <w:t>X</w:t>
+            </w:r>
           </w:p>
         </w:tc>
         <w:tc>
@@ -4649,6 +4631,13 @@
                 <w:color w:val="000000"/>
               </w:rPr>
             </w:pPr>
+            <w:r>
+              <w:rPr>
+                <w:rFonts w:ascii="Garamond" w:hAnsi="Garamond"/>
+                <w:color w:val="000000"/>
+              </w:rPr>
+              <w:t>X</w:t>
+            </w:r>
           </w:p>
         </w:tc>
         <w:tc>
@@ -4768,66 +4757,27 @@
                 <w:color w:val="000000"/>
               </w:rPr>
             </w:pPr>
-          </w:p>
-          <w:p>
-            <w:pPr>
-              <w:pStyle w:val="Textoindependiente"/>
-              <w:spacing w:after="0"/>
-              <w:rPr>
-                <w:rFonts w:ascii="Garamond" w:hAnsi="Garamond"/>
-                <w:color w:val="000000"/>
-              </w:rPr>
-            </w:pPr>
-          </w:p>
-          <w:p>
-            <w:pPr>
-              <w:pStyle w:val="Textoindependiente"/>
-              <w:spacing w:after="0"/>
-              <w:rPr>
-                <w:rFonts w:ascii="Garamond" w:hAnsi="Garamond"/>
-                <w:color w:val="000000"/>
-              </w:rPr>
-            </w:pPr>
-          </w:p>
-          <w:p>
-            <w:pPr>
-              <w:pStyle w:val="Textoindependiente"/>
-              <w:spacing w:after="0"/>
-              <w:rPr>
-                <w:rFonts w:ascii="Garamond" w:hAnsi="Garamond"/>
-                <w:color w:val="000000"/>
-              </w:rPr>
-            </w:pPr>
-          </w:p>
-          <w:p>
-            <w:pPr>
-              <w:pStyle w:val="Textoindependiente"/>
-              <w:spacing w:after="0"/>
-              <w:rPr>
-                <w:rFonts w:ascii="Garamond" w:hAnsi="Garamond"/>
-                <w:color w:val="000000"/>
-              </w:rPr>
-            </w:pPr>
-          </w:p>
-          <w:p>
-            <w:pPr>
-              <w:pStyle w:val="Textoindependiente"/>
-              <w:spacing w:after="0"/>
-              <w:rPr>
-                <w:rFonts w:ascii="Garamond" w:hAnsi="Garamond"/>
-                <w:color w:val="000000"/>
-              </w:rPr>
-            </w:pPr>
-          </w:p>
-          <w:p>
-            <w:pPr>
-              <w:pStyle w:val="Textoindependiente"/>
-              <w:spacing w:after="0"/>
-              <w:rPr>
-                <w:rFonts w:ascii="Garamond" w:hAnsi="Garamond"/>
-                <w:color w:val="000000"/>
-              </w:rPr>
-            </w:pPr>
+            <w:r>
+              <w:rPr>
+                <w:rFonts w:ascii="Garamond" w:hAnsi="Garamond"/>
+                <w:color w:val="000000"/>
+              </w:rPr>
+              <w:t xml:space="preserve">Ninguna se </w:t>
+            </w:r>
+            <w:r>
+              <w:rPr>
+                <w:rFonts w:ascii="Garamond" w:hAnsi="Garamond"/>
+                <w:color w:val="000000"/>
+              </w:rPr>
+              <w:t>trabajó</w:t>
+            </w:r>
+            <w:r>
+              <w:rPr>
+                <w:rFonts w:ascii="Garamond" w:hAnsi="Garamond"/>
+                <w:color w:val="000000"/>
+              </w:rPr>
+              <w:t xml:space="preserve"> con estándares de Android</w:t>
+            </w:r>
           </w:p>
           <w:p>
             <w:pPr>
@@ -4922,18 +4872,36 @@
                 <w:color w:val="000000"/>
               </w:rPr>
               <w:lastRenderedPageBreak/>
-              <w:t xml:space="preserve">FIRMA DEL REVISOR:                                                                                          </w:t>
-            </w:r>
-          </w:p>
-          <w:p>
-            <w:pPr>
-              <w:pStyle w:val="Textoindependiente"/>
-              <w:spacing w:after="0"/>
-              <w:rPr>
-                <w:rFonts w:ascii="Garamond" w:hAnsi="Garamond"/>
-                <w:color w:val="000000"/>
-              </w:rPr>
-            </w:pPr>
+              <w:t xml:space="preserve">FIRMA DEL REVISOR:                                                                                    </w:t>
+            </w:r>
+            <w:bookmarkStart w:id="0" w:name="_GoBack"/>
+            <w:bookmarkEnd w:id="0"/>
+            <w:r>
+              <w:rPr>
+                <w:rFonts w:ascii="Garamond" w:hAnsi="Garamond"/>
+                <w:color w:val="000000"/>
+              </w:rPr>
+              <w:t xml:space="preserve">      </w:t>
+            </w:r>
+          </w:p>
+          <w:p>
+            <w:pPr>
+              <w:pStyle w:val="Textoindependiente"/>
+              <w:spacing w:after="0"/>
+              <w:jc w:val="center"/>
+              <w:rPr>
+                <w:rFonts w:ascii="Garamond" w:hAnsi="Garamond"/>
+                <w:color w:val="000000"/>
+              </w:rPr>
+            </w:pPr>
+            <w:r>
+              <w:rPr>
+                <w:rFonts w:ascii="apple-system;BlinkMacSystemFont" w:hAnsi="apple-system;BlinkMacSystemFont"/>
+                <w:color w:val="24292E"/>
+                <w:sz w:val="24"/>
+              </w:rPr>
+              <w:t>Arce Alcántara Juan Alonso</w:t>
+            </w:r>
           </w:p>
         </w:tc>
       </w:tr>
@@ -5302,7 +5270,7 @@
                 <w:b/>
                 <w:color w:val="000000"/>
               </w:rPr>
-              <w:t xml:space="preserve">Oficinas de Debra </w:t>
+              <w:t xml:space="preserve">Oficinas de </w:t>
             </w:r>
             <w:proofErr w:type="spellStart"/>
             <w:r>
@@ -5311,9 +5279,17 @@
                 <w:b/>
                 <w:color w:val="000000"/>
               </w:rPr>
-              <w:t>Solutions</w:t>
+              <w:t>Debra</w:t>
             </w:r>
             <w:proofErr w:type="spellEnd"/>
+            <w:r>
+              <w:rPr>
+                <w:rFonts w:ascii="Garamond" w:hAnsi="Garamond"/>
+                <w:b/>
+                <w:color w:val="000000"/>
+              </w:rPr>
+              <w:t xml:space="preserve"> Solutions</w:t>
+            </w:r>
           </w:p>
         </w:tc>
       </w:tr>
@@ -5869,13 +5845,7 @@
               <w:rPr>
                 <w:rFonts w:ascii="Garamond" w:hAnsi="Garamond"/>
               </w:rPr>
-              <w:t xml:space="preserve">2. El </w:t>
-            </w:r>
-            <w:r>
-              <w:rPr>
-                <w:rFonts w:ascii="Garamond" w:hAnsi="Garamond"/>
-              </w:rPr>
-              <w:t>código implementa completa y correctamente el diseño detallado correspondiente</w:t>
+              <w:t>2. El código implementa completa y correctamente el diseño detallado correspondiente</w:t>
             </w:r>
           </w:p>
         </w:tc>
@@ -6142,13 +6112,7 @@
               <w:rPr>
                 <w:rFonts w:ascii="Garamond" w:hAnsi="Garamond"/>
               </w:rPr>
-              <w:t xml:space="preserve">3. ¿Se tiene en </w:t>
-            </w:r>
-            <w:r>
-              <w:rPr>
-                <w:rFonts w:ascii="Garamond" w:hAnsi="Garamond"/>
-              </w:rPr>
-              <w:t>cuenta condiciones de frontera (valores nulos o negativos)?</w:t>
+              <w:t>3. ¿Se tiene en cuenta condiciones de frontera (valores nulos o negativos)?</w:t>
             </w:r>
           </w:p>
         </w:tc>
@@ -6379,21 +6343,7 @@
               <w:rPr>
                 <w:rFonts w:ascii="Garamond" w:hAnsi="Garamond"/>
               </w:rPr>
-              <w:t xml:space="preserve">5. Los procedimientos para cada invocación </w:t>
-            </w:r>
-            <w:proofErr w:type="gramStart"/>
-            <w:r>
-              <w:rPr>
-                <w:rFonts w:ascii="Garamond" w:hAnsi="Garamond"/>
-              </w:rPr>
-              <w:t>a  función</w:t>
-            </w:r>
-            <w:proofErr w:type="gramEnd"/>
-            <w:r>
-              <w:rPr>
-                <w:rFonts w:ascii="Garamond" w:hAnsi="Garamond"/>
-              </w:rPr>
-              <w:t>/procedimiento son correctos</w:t>
+              <w:t>5. Los procedimientos para cada invocación a  función/procedimiento son correctos</w:t>
             </w:r>
           </w:p>
         </w:tc>
@@ -6424,13 +6374,7 @@
               <w:rPr>
                 <w:rFonts w:ascii="Garamond" w:hAnsi="Garamond"/>
               </w:rPr>
-              <w:t xml:space="preserve">5.1 ¿Los parámetros de entrada </w:t>
-            </w:r>
-            <w:r>
-              <w:rPr>
-                <w:rFonts w:ascii="Garamond" w:hAnsi="Garamond"/>
-              </w:rPr>
-              <w:t>contienen los valores correctos?</w:t>
+              <w:t>5.1 ¿Los parámetros de entrada contienen los valores correctos?</w:t>
             </w:r>
           </w:p>
         </w:tc>
@@ -6812,13 +6756,7 @@
               <w:rPr>
                 <w:rFonts w:ascii="Garamond" w:hAnsi="Garamond"/>
               </w:rPr>
-              <w:t xml:space="preserve">7. Para cada sentencia de </w:t>
-            </w:r>
-            <w:r>
-              <w:rPr>
-                <w:rFonts w:ascii="Garamond" w:hAnsi="Garamond"/>
-              </w:rPr>
-              <w:t>selección múltiple (“</w:t>
+              <w:t>7. Para cada sentencia de selección múltiple (“</w:t>
             </w:r>
             <w:proofErr w:type="spellStart"/>
             <w:r>
@@ -6828,33 +6766,11 @@
               <w:t>switch</w:t>
             </w:r>
             <w:proofErr w:type="spellEnd"/>
-            <w:proofErr w:type="gramStart"/>
-            <w:r>
-              <w:rPr>
-                <w:rFonts w:ascii="Garamond" w:hAnsi="Garamond"/>
-              </w:rPr>
-              <w:t>” ,</w:t>
-            </w:r>
-            <w:proofErr w:type="gramEnd"/>
-            <w:r>
-              <w:rPr>
-                <w:rFonts w:ascii="Garamond" w:hAnsi="Garamond"/>
-              </w:rPr>
-              <w:t xml:space="preserve"> “case </w:t>
-            </w:r>
-            <w:proofErr w:type="spellStart"/>
-            <w:r>
-              <w:rPr>
-                <w:rFonts w:ascii="Garamond" w:hAnsi="Garamond"/>
-              </w:rPr>
-              <w:t>of</w:t>
-            </w:r>
-            <w:proofErr w:type="spellEnd"/>
-            <w:r>
-              <w:rPr>
-                <w:rFonts w:ascii="Garamond" w:hAnsi="Garamond"/>
-              </w:rPr>
-              <w:t>”  o una sentencia con el mismo propósito)</w:t>
+            <w:r>
+              <w:rPr>
+                <w:rFonts w:ascii="Garamond" w:hAnsi="Garamond"/>
+              </w:rPr>
+              <w:t>” , “case of”  o una sentencia con el mismo propósito)</w:t>
             </w:r>
           </w:p>
         </w:tc>
@@ -7158,13 +7074,7 @@
               <w:rPr>
                 <w:rFonts w:ascii="Garamond" w:hAnsi="Garamond"/>
               </w:rPr>
-              <w:t xml:space="preserve"> o </w:t>
-            </w:r>
-            <w:r>
-              <w:rPr>
-                <w:rFonts w:ascii="Garamond" w:hAnsi="Garamond"/>
-              </w:rPr>
-              <w:t>similares)</w:t>
+              <w:t xml:space="preserve"> o similares)</w:t>
             </w:r>
           </w:p>
         </w:tc>
@@ -7557,13 +7467,7 @@
               <w:rPr>
                 <w:rFonts w:ascii="Garamond" w:hAnsi="Garamond"/>
               </w:rPr>
-              <w:t xml:space="preserve">8.4 ¿Hay algún error en la condición que haga que </w:t>
-            </w:r>
-            <w:r>
-              <w:rPr>
-                <w:rFonts w:ascii="Garamond" w:hAnsi="Garamond"/>
-              </w:rPr>
-              <w:t>se ejecute una vez más o una vez menos de lo debido?</w:t>
+              <w:t>8.4 ¿Hay algún error en la condición que haga que se ejecute una vez más o una vez menos de lo debido?</w:t>
             </w:r>
           </w:p>
         </w:tc>
@@ -7948,13 +7852,7 @@
               <w:rPr>
                 <w:rFonts w:ascii="Garamond" w:hAnsi="Garamond"/>
               </w:rPr>
-              <w:t xml:space="preserve">10. </w:t>
-            </w:r>
-            <w:r>
-              <w:rPr>
-                <w:rFonts w:ascii="Garamond" w:hAnsi="Garamond"/>
-              </w:rPr>
-              <w:t>Todos los arreglos y cadenas:</w:t>
+              <w:t>10. Todos los arreglos y cadenas:</w:t>
             </w:r>
           </w:p>
         </w:tc>
@@ -8376,13 +8274,7 @@
               <w:rPr>
                 <w:rFonts w:ascii="Garamond" w:hAnsi="Garamond"/>
               </w:rPr>
-              <w:t xml:space="preserve">11.2 ¿Apuntan a </w:t>
-            </w:r>
-            <w:r>
-              <w:rPr>
-                <w:rFonts w:ascii="Garamond" w:hAnsi="Garamond"/>
-              </w:rPr>
-              <w:t>memoria ya liberada?</w:t>
+              <w:t>11.2 ¿Apuntan a memoria ya liberada?</w:t>
             </w:r>
           </w:p>
         </w:tc>
@@ -8938,7 +8830,7 @@
 </file>
 
 <file path=word/numbering.xml><?xml version="1.0" encoding="utf-8"?>
-<w:numbering xmlns:wpc="http://schemas.microsoft.com/office/word/2010/wordprocessingCanvas" xmlns:cx="http://schemas.microsoft.com/office/drawing/2014/chartex" xmlns:cx1="http://schemas.microsoft.com/office/drawing/2015/9/8/chartex" xmlns:cx2="http://schemas.microsoft.com/office/drawing/2015/10/21/chartex" xmlns:cx3="http://schemas.microsoft.com/office/drawing/2016/5/9/chartex" xmlns:cx4="http://schemas.microsoft.com/office/drawing/2016/5/10/chartex" xmlns:cx5="http://schemas.microsoft.com/office/drawing/2016/5/11/chartex" xmlns:cx6="http://schemas.microsoft.com/office/drawing/2016/5/12/chartex" xmlns:cx7="http://schemas.microsoft.com/office/drawing/2016/5/13/chartex" xmlns:cx8="http://schemas.microsoft.com/office/drawing/2016/5/14/chartex" xmlns:mc="http://schemas.openxmlformats.org/markup-compatibility/2006" xmlns:aink="http://schemas.microsoft.com/office/drawing/2016/ink" xmlns:am3d="http://schemas.microsoft.com/office/drawing/2017/model3d" xmlns:o="urn:schemas-microsoft-com:office:office" xmlns:r="http://schemas.openxmlformats.org/officeDocument/2006/relationships" xmlns:m="http://schemas.openxmlformats.org/officeDocument/2006/math" xmlns:v="urn:schemas-microsoft-com:vml" xmlns:wp14="http://schemas.microsoft.com/office/word/2010/wordprocessingDrawing" xmlns:wp="http://schemas.openxmlformats.org/drawingml/2006/wordprocessingDrawing" xmlns:w10="urn:schemas-microsoft-com:office:word" xmlns:w="http://schemas.openxmlformats.org/wordprocessingml/2006/main" xmlns:w14="http://schemas.microsoft.com/office/word/2010/wordml" xmlns:w15="http://schemas.microsoft.com/office/word/2012/wordml" xmlns:w16cid="http://schemas.microsoft.com/office/word/2016/wordml/cid" xmlns:w16se="http://schemas.microsoft.com/office/word/2015/wordml/symex" xmlns:wpg="http://schemas.microsoft.com/office/word/2010/wordprocessingGroup" xmlns:wpi="http://schemas.microsoft.com/office/word/2010/wordprocessingInk" xmlns:wne="http://schemas.microsoft.com/office/word/2006/wordml" xmlns:wps="http://schemas.microsoft.com/office/word/2010/wordprocessingShape" mc:Ignorable="w14 w15 w16se w16cid wp14">
+<w:numbering xmlns:wpc="http://schemas.microsoft.com/office/word/2010/wordprocessingCanvas" xmlns:cx="http://schemas.microsoft.com/office/drawing/2014/chartex" xmlns:mc="http://schemas.openxmlformats.org/markup-compatibility/2006" xmlns:o="urn:schemas-microsoft-com:office:office" xmlns:r="http://schemas.openxmlformats.org/officeDocument/2006/relationships" xmlns:m="http://schemas.openxmlformats.org/officeDocument/2006/math" xmlns:v="urn:schemas-microsoft-com:vml" xmlns:wp14="http://schemas.microsoft.com/office/word/2010/wordprocessingDrawing" xmlns:wp="http://schemas.openxmlformats.org/drawingml/2006/wordprocessingDrawing" xmlns:w10="urn:schemas-microsoft-com:office:word" xmlns:w="http://schemas.openxmlformats.org/wordprocessingml/2006/main" xmlns:w14="http://schemas.microsoft.com/office/word/2010/wordml" xmlns:w15="http://schemas.microsoft.com/office/word/2012/wordml" xmlns:w16se="http://schemas.microsoft.com/office/word/2015/wordml/symex" xmlns:wpg="http://schemas.microsoft.com/office/word/2010/wordprocessingGroup" xmlns:wpi="http://schemas.microsoft.com/office/word/2010/wordprocessingInk" xmlns:wne="http://schemas.microsoft.com/office/word/2006/wordml" xmlns:wps="http://schemas.microsoft.com/office/word/2010/wordprocessingShape" mc:Ignorable="w14 w15 w16se wp14">
   <w:abstractNum w:abstractNumId="0" w15:restartNumberingAfterBreak="0">
     <w:nsid w:val="0AF873A2"/>
     <w:multiLevelType w:val="multilevel"/>
@@ -9308,7 +9200,7 @@
 </file>
 
 <file path=word/styles.xml><?xml version="1.0" encoding="utf-8"?>
-<w:styles xmlns:mc="http://schemas.openxmlformats.org/markup-compatibility/2006" xmlns:r="http://schemas.openxmlformats.org/officeDocument/2006/relationships" xmlns:w="http://schemas.openxmlformats.org/wordprocessingml/2006/main" xmlns:w14="http://schemas.microsoft.com/office/word/2010/wordml" xmlns:w15="http://schemas.microsoft.com/office/word/2012/wordml" xmlns:w16cid="http://schemas.microsoft.com/office/word/2016/wordml/cid" xmlns:w16se="http://schemas.microsoft.com/office/word/2015/wordml/symex" mc:Ignorable="w14 w15 w16se w16cid">
+<w:styles xmlns:mc="http://schemas.openxmlformats.org/markup-compatibility/2006" xmlns:r="http://schemas.openxmlformats.org/officeDocument/2006/relationships" xmlns:w="http://schemas.openxmlformats.org/wordprocessingml/2006/main" xmlns:w14="http://schemas.microsoft.com/office/word/2010/wordml" xmlns:w15="http://schemas.microsoft.com/office/word/2012/wordml" xmlns:w16se="http://schemas.microsoft.com/office/word/2015/wordml/symex" mc:Ignorable="w14 w15 w16se">
   <w:docDefaults>
     <w:rPrDefault>
       <w:rPr>
@@ -9319,7 +9211,7 @@
     </w:rPrDefault>
     <w:pPrDefault/>
   </w:docDefaults>
-  <w:latentStyles w:defLockedState="0" w:defUIPriority="99" w:defSemiHidden="0" w:defUnhideWhenUsed="0" w:defQFormat="0" w:count="375">
+  <w:latentStyles w:defLockedState="0" w:defUIPriority="99" w:defSemiHidden="0" w:defUnhideWhenUsed="0" w:defQFormat="0" w:count="371">
     <w:lsdException w:name="Normal" w:uiPriority="0" w:qFormat="1"/>
     <w:lsdException w:name="heading 1" w:uiPriority="9" w:qFormat="1"/>
     <w:lsdException w:name="heading 2" w:semiHidden="1" w:uiPriority="9" w:unhideWhenUsed="1" w:qFormat="1"/>
@@ -9691,10 +9583,6 @@
     <w:lsdException w:name="List Table 5 Dark Accent 6" w:uiPriority="50"/>
     <w:lsdException w:name="List Table 6 Colorful Accent 6" w:uiPriority="51"/>
     <w:lsdException w:name="List Table 7 Colorful Accent 6" w:uiPriority="52"/>
-    <w:lsdException w:name="Mention" w:semiHidden="1" w:unhideWhenUsed="1"/>
-    <w:lsdException w:name="Smart Hyperlink" w:semiHidden="1" w:unhideWhenUsed="1"/>
-    <w:lsdException w:name="Hashtag" w:semiHidden="1" w:unhideWhenUsed="1"/>
-    <w:lsdException w:name="Unresolved Mention" w:semiHidden="1" w:unhideWhenUsed="1"/>
   </w:latentStyles>
   <w:style w:type="paragraph" w:default="1" w:styleId="Normal">
     <w:name w:val="Normal"/>

</xml_diff>